<commit_message>
Report extended, made fields private in Interceptors.
</commit_message>
<xml_diff>
--- a/REPORT DOCUMENTS/Report.docx
+++ b/REPORT DOCUMENTS/Report.docx
@@ -82,8 +82,6 @@
           <w:szCs w:val="24"/>
         </w:rPr>
       </w:pPr>
-      <w:bookmarkStart w:id="0" w:name="_GoBack"/>
-      <w:bookmarkEnd w:id="0"/>
     </w:p>
     <w:p>
       <w:pPr>
@@ -927,7 +925,7 @@
         </w:rPr>
         <w:t>.........</w:t>
       </w:r>
-      <w:bookmarkStart w:id="1" w:name="_Hlk498299587"/>
+      <w:bookmarkStart w:id="0" w:name="_Hlk498299587"/>
       <w:r>
         <w:rPr>
           <w:rFonts w:ascii="Times New Roman" w:hAnsi="Times New Roman" w:cs="Times New Roman"/>
@@ -936,7 +934,7 @@
         </w:rPr>
         <w:t>.</w:t>
       </w:r>
-      <w:bookmarkEnd w:id="1"/>
+      <w:bookmarkEnd w:id="0"/>
       <w:r>
         <w:rPr>
           <w:rFonts w:ascii="Times New Roman" w:hAnsi="Times New Roman" w:cs="Times New Roman"/>
@@ -7414,7 +7412,7 @@
                 <w:szCs w:val="24"/>
               </w:rPr>
             </w:pPr>
-            <w:bookmarkStart w:id="2" w:name="_Hlk498033516"/>
+            <w:bookmarkStart w:id="1" w:name="_Hlk498033516"/>
             <w:r>
               <w:rPr>
                 <w:rFonts w:ascii="Times New Roman" w:hAnsi="Times New Roman" w:cs="Times New Roman"/>
@@ -7656,7 +7654,7 @@
           </w:p>
         </w:tc>
       </w:tr>
-      <w:bookmarkEnd w:id="2"/>
+      <w:bookmarkEnd w:id="1"/>
     </w:tbl>
     <w:p>
       <w:pPr>
@@ -8950,14 +8948,27 @@
                             <w:r>
                               <w:t xml:space="preserve">Figure </w:t>
                             </w:r>
-                            <w:fldSimple w:instr=" SEQ Figure \* ARABIC ">
-                              <w:r>
-                                <w:rPr>
-                                  <w:noProof/>
-                                </w:rPr>
-                                <w:t>1</w:t>
-                              </w:r>
-                            </w:fldSimple>
+                            <w:r>
+                              <w:fldChar w:fldCharType="begin"/>
+                            </w:r>
+                            <w:r>
+                              <w:instrText xml:space="preserve"> SEQ Figure \* ARABIC </w:instrText>
+                            </w:r>
+                            <w:r>
+                              <w:fldChar w:fldCharType="separate"/>
+                            </w:r>
+                            <w:r>
+                              <w:rPr>
+                                <w:noProof/>
+                              </w:rPr>
+                              <w:t>1</w:t>
+                            </w:r>
+                            <w:r>
+                              <w:rPr>
+                                <w:noProof/>
+                              </w:rPr>
+                              <w:fldChar w:fldCharType="end"/>
+                            </w:r>
                             <w:r>
                               <w:t xml:space="preserve"> Adapted from draw.io</w:t>
                             </w:r>
@@ -8999,14 +9010,27 @@
                       <w:r>
                         <w:t xml:space="preserve">Figure </w:t>
                       </w:r>
-                      <w:fldSimple w:instr=" SEQ Figure \* ARABIC ">
-                        <w:r>
-                          <w:rPr>
-                            <w:noProof/>
-                          </w:rPr>
-                          <w:t>1</w:t>
-                        </w:r>
-                      </w:fldSimple>
+                      <w:r>
+                        <w:fldChar w:fldCharType="begin"/>
+                      </w:r>
+                      <w:r>
+                        <w:instrText xml:space="preserve"> SEQ Figure \* ARABIC </w:instrText>
+                      </w:r>
+                      <w:r>
+                        <w:fldChar w:fldCharType="separate"/>
+                      </w:r>
+                      <w:r>
+                        <w:rPr>
+                          <w:noProof/>
+                        </w:rPr>
+                        <w:t>1</w:t>
+                      </w:r>
+                      <w:r>
+                        <w:rPr>
+                          <w:noProof/>
+                        </w:rPr>
+                        <w:fldChar w:fldCharType="end"/>
+                      </w:r>
                       <w:r>
                         <w:t xml:space="preserve"> Adapted from draw.io</w:t>
                       </w:r>
@@ -10400,7 +10424,7 @@
           <w:szCs w:val="24"/>
         </w:rPr>
       </w:pPr>
-      <w:bookmarkStart w:id="3" w:name="OLE_LINK1"/>
+      <w:bookmarkStart w:id="2" w:name="OLE_LINK1"/>
       <w:r>
         <w:rPr>
           <w:rFonts w:ascii="Times New Roman" w:hAnsi="Times New Roman" w:cs="Times New Roman"/>
@@ -10428,7 +10452,7 @@
         </w:rPr>
         <w:t>InterceptorDispatcher</w:t>
       </w:r>
-      <w:bookmarkEnd w:id="3"/>
+      <w:bookmarkEnd w:id="2"/>
       <w:proofErr w:type="spellEnd"/>
       <w:r>
         <w:rPr>
@@ -12007,6 +12031,70 @@
         </w:rPr>
         <w:t xml:space="preserve"> </w:t>
       </w:r>
+    </w:p>
+    <w:p>
+      <w:pPr>
+        <w:rPr>
+          <w:rFonts w:ascii="Times New Roman" w:hAnsi="Times New Roman" w:cs="Times New Roman"/>
+          <w:sz w:val="24"/>
+          <w:szCs w:val="24"/>
+        </w:rPr>
+      </w:pPr>
+      <w:r>
+        <w:rPr>
+          <w:noProof/>
+        </w:rPr>
+        <w:drawing>
+          <wp:inline distT="0" distB="0" distL="114300" distR="114300" wp14:anchorId="2A4E8D38" wp14:editId="228C5E15">
+            <wp:extent cx="4857115" cy="1314450"/>
+            <wp:effectExtent l="0" t="0" r="635" b="0"/>
+            <wp:docPr id="20" name="图片 4"/>
+            <wp:cNvGraphicFramePr>
+              <a:graphicFrameLocks xmlns:a="http://schemas.openxmlformats.org/drawingml/2006/main" noChangeAspect="1"/>
+            </wp:cNvGraphicFramePr>
+            <a:graphic xmlns:a="http://schemas.openxmlformats.org/drawingml/2006/main">
+              <a:graphicData uri="http://schemas.openxmlformats.org/drawingml/2006/picture">
+                <pic:pic xmlns:pic="http://schemas.openxmlformats.org/drawingml/2006/picture">
+                  <pic:nvPicPr>
+                    <pic:cNvPr id="18" name="图片 4"/>
+                    <pic:cNvPicPr>
+                      <a:picLocks noChangeAspect="1"/>
+                    </pic:cNvPicPr>
+                  </pic:nvPicPr>
+                  <pic:blipFill>
+                    <a:blip r:embed="rId14"/>
+                    <a:stretch>
+                      <a:fillRect/>
+                    </a:stretch>
+                  </pic:blipFill>
+                  <pic:spPr>
+                    <a:xfrm>
+                      <a:off x="0" y="0"/>
+                      <a:ext cx="4857115" cy="1314450"/>
+                    </a:xfrm>
+                    <a:prstGeom prst="rect">
+                      <a:avLst/>
+                    </a:prstGeom>
+                    <a:noFill/>
+                    <a:ln w="9525">
+                      <a:noFill/>
+                    </a:ln>
+                  </pic:spPr>
+                </pic:pic>
+              </a:graphicData>
+            </a:graphic>
+          </wp:inline>
+        </w:drawing>
+      </w:r>
+    </w:p>
+    <w:p>
+      <w:pPr>
+        <w:rPr>
+          <w:rFonts w:ascii="Times New Roman" w:hAnsi="Times New Roman" w:cs="Times New Roman"/>
+          <w:sz w:val="24"/>
+          <w:szCs w:val="24"/>
+        </w:rPr>
+      </w:pPr>
       <w:r>
         <w:rPr>
           <w:rFonts w:ascii="Times New Roman" w:hAnsi="Times New Roman" w:cs="Times New Roman"/>
@@ -12038,7 +12126,87 @@
           <w:sz w:val="24"/>
           <w:szCs w:val="24"/>
         </w:rPr>
-        <w:t xml:space="preserve">can store the state of selection operation. In Caretaker, there are two important methods: </w:t>
+        <w:t>can store th</w:t>
+      </w:r>
+      <w:r>
+        <w:rPr>
+          <w:rFonts w:ascii="Times New Roman" w:hAnsi="Times New Roman" w:cs="Times New Roman"/>
+          <w:sz w:val="24"/>
+          <w:szCs w:val="24"/>
+        </w:rPr>
+        <w:t>e state of selection operation.</w:t>
+      </w:r>
+    </w:p>
+    <w:p>
+      <w:pPr>
+        <w:rPr>
+          <w:rFonts w:ascii="Times New Roman" w:hAnsi="Times New Roman" w:cs="Times New Roman"/>
+          <w:sz w:val="24"/>
+          <w:szCs w:val="24"/>
+        </w:rPr>
+      </w:pPr>
+      <w:r>
+        <w:rPr>
+          <w:noProof/>
+        </w:rPr>
+        <w:drawing>
+          <wp:inline distT="0" distB="0" distL="114300" distR="114300" wp14:anchorId="2252CE44" wp14:editId="5DBFD1DB">
+            <wp:extent cx="5267960" cy="1525270"/>
+            <wp:effectExtent l="0" t="0" r="8890" b="17780"/>
+            <wp:docPr id="21" name="图片 5"/>
+            <wp:cNvGraphicFramePr>
+              <a:graphicFrameLocks xmlns:a="http://schemas.openxmlformats.org/drawingml/2006/main" noChangeAspect="1"/>
+            </wp:cNvGraphicFramePr>
+            <a:graphic xmlns:a="http://schemas.openxmlformats.org/drawingml/2006/main">
+              <a:graphicData uri="http://schemas.openxmlformats.org/drawingml/2006/picture">
+                <pic:pic xmlns:pic="http://schemas.openxmlformats.org/drawingml/2006/picture">
+                  <pic:nvPicPr>
+                    <pic:cNvPr id="19" name="图片 5"/>
+                    <pic:cNvPicPr>
+                      <a:picLocks noChangeAspect="1"/>
+                    </pic:cNvPicPr>
+                  </pic:nvPicPr>
+                  <pic:blipFill>
+                    <a:blip r:embed="rId15"/>
+                    <a:stretch>
+                      <a:fillRect/>
+                    </a:stretch>
+                  </pic:blipFill>
+                  <pic:spPr>
+                    <a:xfrm>
+                      <a:off x="0" y="0"/>
+                      <a:ext cx="5267960" cy="1525270"/>
+                    </a:xfrm>
+                    <a:prstGeom prst="rect">
+                      <a:avLst/>
+                    </a:prstGeom>
+                    <a:noFill/>
+                    <a:ln w="9525">
+                      <a:noFill/>
+                    </a:ln>
+                  </pic:spPr>
+                </pic:pic>
+              </a:graphicData>
+            </a:graphic>
+          </wp:inline>
+        </w:drawing>
+      </w:r>
+    </w:p>
+    <w:p>
+      <w:pPr>
+        <w:rPr>
+          <w:rFonts w:ascii="Times New Roman" w:hAnsi="Times New Roman" w:cs="Times New Roman"/>
+          <w:sz w:val="24"/>
+          <w:szCs w:val="24"/>
+        </w:rPr>
+      </w:pPr>
+      <w:r>
+        <w:rPr>
+          <w:rFonts w:ascii="Times New Roman" w:hAnsi="Times New Roman" w:cs="Times New Roman"/>
+          <w:sz w:val="24"/>
+          <w:szCs w:val="24"/>
+        </w:rPr>
+        <w:t xml:space="preserve">In Caretaker, there are two important methods: </w:t>
       </w:r>
       <w:proofErr w:type="spellStart"/>
       <w:r>
@@ -12168,7 +12336,70 @@
           <w:sz w:val="24"/>
           <w:szCs w:val="24"/>
         </w:rPr>
-        <w:t xml:space="preserve"> to previous state. In </w:t>
+        <w:t xml:space="preserve"> to previous state. </w:t>
+      </w:r>
+      <w:r>
+        <w:rPr>
+          <w:noProof/>
+        </w:rPr>
+        <w:drawing>
+          <wp:inline distT="0" distB="0" distL="114300" distR="114300" wp14:anchorId="6CC251FF" wp14:editId="75D09500">
+            <wp:extent cx="5267960" cy="1027430"/>
+            <wp:effectExtent l="0" t="0" r="8890" b="1270"/>
+            <wp:docPr id="22" name="图片 6"/>
+            <wp:cNvGraphicFramePr>
+              <a:graphicFrameLocks xmlns:a="http://schemas.openxmlformats.org/drawingml/2006/main" noChangeAspect="1"/>
+            </wp:cNvGraphicFramePr>
+            <a:graphic xmlns:a="http://schemas.openxmlformats.org/drawingml/2006/main">
+              <a:graphicData uri="http://schemas.openxmlformats.org/drawingml/2006/picture">
+                <pic:pic xmlns:pic="http://schemas.openxmlformats.org/drawingml/2006/picture">
+                  <pic:nvPicPr>
+                    <pic:cNvPr id="20" name="图片 6"/>
+                    <pic:cNvPicPr>
+                      <a:picLocks noChangeAspect="1"/>
+                    </pic:cNvPicPr>
+                  </pic:nvPicPr>
+                  <pic:blipFill>
+                    <a:blip r:embed="rId16"/>
+                    <a:stretch>
+                      <a:fillRect/>
+                    </a:stretch>
+                  </pic:blipFill>
+                  <pic:spPr>
+                    <a:xfrm>
+                      <a:off x="0" y="0"/>
+                      <a:ext cx="5267960" cy="1027430"/>
+                    </a:xfrm>
+                    <a:prstGeom prst="rect">
+                      <a:avLst/>
+                    </a:prstGeom>
+                    <a:noFill/>
+                    <a:ln w="9525">
+                      <a:noFill/>
+                    </a:ln>
+                  </pic:spPr>
+                </pic:pic>
+              </a:graphicData>
+            </a:graphic>
+          </wp:inline>
+        </w:drawing>
+      </w:r>
+    </w:p>
+    <w:p>
+      <w:pPr>
+        <w:rPr>
+          <w:rFonts w:ascii="Times New Roman" w:hAnsi="Times New Roman" w:cs="Times New Roman"/>
+          <w:sz w:val="24"/>
+          <w:szCs w:val="24"/>
+        </w:rPr>
+      </w:pPr>
+      <w:r>
+        <w:rPr>
+          <w:rFonts w:ascii="Times New Roman" w:hAnsi="Times New Roman" w:cs="Times New Roman"/>
+          <w:sz w:val="24"/>
+          <w:szCs w:val="24"/>
+        </w:rPr>
+        <w:t xml:space="preserve">In </w:t>
       </w:r>
       <w:proofErr w:type="spellStart"/>
       <w:r>
@@ -12222,6 +12453,64 @@
         </w:rPr>
         <w:t>t state and push it into stack.</w:t>
       </w:r>
+      <w:bookmarkStart w:id="3" w:name="_GoBack"/>
+      <w:bookmarkEnd w:id="3"/>
+    </w:p>
+    <w:p>
+      <w:pPr>
+        <w:rPr>
+          <w:rFonts w:ascii="Times New Roman" w:hAnsi="Times New Roman" w:cs="Times New Roman"/>
+          <w:sz w:val="24"/>
+          <w:szCs w:val="24"/>
+        </w:rPr>
+      </w:pPr>
+      <w:r>
+        <w:rPr>
+          <w:noProof/>
+        </w:rPr>
+        <w:lastRenderedPageBreak/>
+        <w:drawing>
+          <wp:inline distT="0" distB="0" distL="114300" distR="114300" wp14:anchorId="6313F612" wp14:editId="0FD40C40">
+            <wp:extent cx="5273675" cy="1257300"/>
+            <wp:effectExtent l="0" t="0" r="3175" b="0"/>
+            <wp:docPr id="25" name="图片 7"/>
+            <wp:cNvGraphicFramePr>
+              <a:graphicFrameLocks xmlns:a="http://schemas.openxmlformats.org/drawingml/2006/main" noChangeAspect="1"/>
+            </wp:cNvGraphicFramePr>
+            <a:graphic xmlns:a="http://schemas.openxmlformats.org/drawingml/2006/main">
+              <a:graphicData uri="http://schemas.openxmlformats.org/drawingml/2006/picture">
+                <pic:pic xmlns:pic="http://schemas.openxmlformats.org/drawingml/2006/picture">
+                  <pic:nvPicPr>
+                    <pic:cNvPr id="21" name="图片 7"/>
+                    <pic:cNvPicPr>
+                      <a:picLocks noChangeAspect="1"/>
+                    </pic:cNvPicPr>
+                  </pic:nvPicPr>
+                  <pic:blipFill>
+                    <a:blip r:embed="rId17"/>
+                    <a:stretch>
+                      <a:fillRect/>
+                    </a:stretch>
+                  </pic:blipFill>
+                  <pic:spPr>
+                    <a:xfrm>
+                      <a:off x="0" y="0"/>
+                      <a:ext cx="5273675" cy="1257300"/>
+                    </a:xfrm>
+                    <a:prstGeom prst="rect">
+                      <a:avLst/>
+                    </a:prstGeom>
+                    <a:noFill/>
+                    <a:ln w="9525">
+                      <a:noFill/>
+                    </a:ln>
+                  </pic:spPr>
+                </pic:pic>
+              </a:graphicData>
+            </a:graphic>
+          </wp:inline>
+        </w:drawing>
+      </w:r>
     </w:p>
     <w:p>
       <w:pPr>
@@ -12327,22 +12616,85 @@
         </w:rPr>
         <w:t xml:space="preserve"> constructs simple “Queries” to be performed on CSV files in an SQL-like fashion.</w:t>
       </w:r>
-    </w:p>
-    <w:p>
-      <w:pPr>
-        <w:rPr>
-          <w:rFonts w:ascii="Times New Roman" w:hAnsi="Times New Roman" w:cs="Times New Roman"/>
-          <w:sz w:val="24"/>
-          <w:szCs w:val="24"/>
-        </w:rPr>
-      </w:pPr>
-      <w:r>
-        <w:rPr>
-          <w:rFonts w:ascii="Times New Roman" w:hAnsi="Times New Roman" w:cs="Times New Roman"/>
-          <w:sz w:val="24"/>
-          <w:szCs w:val="24"/>
-        </w:rPr>
-        <w:t xml:space="preserve">For example, </w:t>
+      <w:r>
+        <w:rPr>
+          <w:noProof/>
+        </w:rPr>
+        <w:t xml:space="preserve"> </w:t>
+      </w:r>
+      <w:r>
+        <w:rPr>
+          <w:noProof/>
+        </w:rPr>
+        <w:drawing>
+          <wp:inline distT="0" distB="0" distL="0" distR="0" wp14:anchorId="300A491B" wp14:editId="24CE3CEF">
+            <wp:extent cx="6105525" cy="2343150"/>
+            <wp:effectExtent l="0" t="0" r="9525" b="0"/>
+            <wp:docPr id="9" name="Picture 9"/>
+            <wp:cNvGraphicFramePr>
+              <a:graphicFrameLocks xmlns:a="http://schemas.openxmlformats.org/drawingml/2006/main" noChangeAspect="1"/>
+            </wp:cNvGraphicFramePr>
+            <a:graphic xmlns:a="http://schemas.openxmlformats.org/drawingml/2006/main">
+              <a:graphicData uri="http://schemas.openxmlformats.org/drawingml/2006/picture">
+                <pic:pic xmlns:pic="http://schemas.openxmlformats.org/drawingml/2006/picture">
+                  <pic:nvPicPr>
+                    <pic:cNvPr id="1" name=""/>
+                    <pic:cNvPicPr/>
+                  </pic:nvPicPr>
+                  <pic:blipFill>
+                    <a:blip r:embed="rId18"/>
+                    <a:stretch>
+                      <a:fillRect/>
+                    </a:stretch>
+                  </pic:blipFill>
+                  <pic:spPr>
+                    <a:xfrm>
+                      <a:off x="0" y="0"/>
+                      <a:ext cx="6105525" cy="2343150"/>
+                    </a:xfrm>
+                    <a:prstGeom prst="rect">
+                      <a:avLst/>
+                    </a:prstGeom>
+                  </pic:spPr>
+                </pic:pic>
+              </a:graphicData>
+            </a:graphic>
+          </wp:inline>
+        </w:drawing>
+      </w:r>
+    </w:p>
+    <w:p>
+      <w:pPr>
+        <w:rPr>
+          <w:rFonts w:ascii="Times New Roman" w:hAnsi="Times New Roman" w:cs="Times New Roman"/>
+          <w:sz w:val="24"/>
+          <w:szCs w:val="24"/>
+        </w:rPr>
+      </w:pPr>
+    </w:p>
+    <w:p>
+      <w:pPr>
+        <w:rPr>
+          <w:rFonts w:ascii="Times New Roman" w:hAnsi="Times New Roman" w:cs="Times New Roman"/>
+          <w:sz w:val="24"/>
+          <w:szCs w:val="24"/>
+        </w:rPr>
+      </w:pPr>
+      <w:r>
+        <w:rPr>
+          <w:rFonts w:ascii="Times New Roman" w:hAnsi="Times New Roman" w:cs="Times New Roman"/>
+          <w:sz w:val="24"/>
+          <w:szCs w:val="24"/>
+        </w:rPr>
+        <w:t>In this</w:t>
+      </w:r>
+      <w:r>
+        <w:rPr>
+          <w:rFonts w:ascii="Times New Roman" w:hAnsi="Times New Roman" w:cs="Times New Roman"/>
+          <w:sz w:val="24"/>
+          <w:szCs w:val="24"/>
+        </w:rPr>
+        <w:t xml:space="preserve"> example, </w:t>
       </w:r>
       <w:proofErr w:type="spellStart"/>
       <w:r>
@@ -12417,6 +12769,22 @@
         </w:rPr>
         <w:t xml:space="preserve">would be “SELECT </w:t>
       </w:r>
+      <w:r>
+        <w:rPr>
+          <w:rFonts w:ascii="Times New Roman" w:hAnsi="Times New Roman" w:cs="Times New Roman"/>
+          <w:sz w:val="24"/>
+          <w:szCs w:val="24"/>
+        </w:rPr>
+        <w:t>n</w:t>
+      </w:r>
+      <w:r>
+        <w:rPr>
+          <w:rFonts w:ascii="Times New Roman" w:hAnsi="Times New Roman" w:cs="Times New Roman"/>
+          <w:sz w:val="24"/>
+          <w:szCs w:val="24"/>
+        </w:rPr>
+        <w:t xml:space="preserve">ame FROM </w:t>
+      </w:r>
       <w:proofErr w:type="spellStart"/>
       <w:r>
         <w:rPr>
@@ -12424,15 +12792,7 @@
           <w:sz w:val="24"/>
           <w:szCs w:val="24"/>
         </w:rPr>
-        <w:t>columnN</w:t>
-      </w:r>
-      <w:r>
-        <w:rPr>
-          <w:rFonts w:ascii="Times New Roman" w:hAnsi="Times New Roman" w:cs="Times New Roman"/>
-          <w:sz w:val="24"/>
-          <w:szCs w:val="24"/>
-        </w:rPr>
-        <w:t>ame</w:t>
+        <w:t>TestCases</w:t>
       </w:r>
       <w:proofErr w:type="spellEnd"/>
       <w:r>
@@ -12441,43 +12801,195 @@
           <w:sz w:val="24"/>
           <w:szCs w:val="24"/>
         </w:rPr>
-        <w:t xml:space="preserve"> FROM </w:t>
-      </w:r>
+        <w:t xml:space="preserve"> WHERE </w:t>
+      </w:r>
+      <w:r>
+        <w:rPr>
+          <w:rFonts w:ascii="Times New Roman" w:hAnsi="Times New Roman" w:cs="Times New Roman"/>
+          <w:sz w:val="24"/>
+          <w:szCs w:val="24"/>
+        </w:rPr>
+        <w:t>name</w:t>
+      </w:r>
+      <w:r>
+        <w:rPr>
+          <w:rFonts w:ascii="Times New Roman" w:hAnsi="Times New Roman" w:cs="Times New Roman"/>
+          <w:sz w:val="24"/>
+          <w:szCs w:val="24"/>
+        </w:rPr>
+        <w:t xml:space="preserve"> = n”.</w:t>
+      </w:r>
+    </w:p>
+    <w:p>
+      <w:pPr>
+        <w:ind w:firstLine="720"/>
+        <w:rPr>
+          <w:rFonts w:ascii="Times New Roman" w:hAnsi="Times New Roman" w:cs="Times New Roman"/>
+          <w:sz w:val="24"/>
+          <w:szCs w:val="24"/>
+        </w:rPr>
+      </w:pPr>
       <w:proofErr w:type="spellStart"/>
       <w:r>
         <w:rPr>
           <w:rFonts w:ascii="Times New Roman" w:hAnsi="Times New Roman" w:cs="Times New Roman"/>
-          <w:sz w:val="24"/>
-          <w:szCs w:val="24"/>
-        </w:rPr>
-        <w:t>TestCases</w:t>
+          <w:i/>
+          <w:sz w:val="24"/>
+          <w:szCs w:val="24"/>
+        </w:rPr>
+        <w:t>QueryBuilder</w:t>
       </w:r>
       <w:proofErr w:type="spellEnd"/>
       <w:r>
         <w:rPr>
           <w:rFonts w:ascii="Times New Roman" w:hAnsi="Times New Roman" w:cs="Times New Roman"/>
-          <w:sz w:val="24"/>
-          <w:szCs w:val="24"/>
-        </w:rPr>
-        <w:t xml:space="preserve"> WHERE </w:t>
+          <w:i/>
+          <w:sz w:val="24"/>
+          <w:szCs w:val="24"/>
+        </w:rPr>
+        <w:t xml:space="preserve"> </w:t>
+      </w:r>
+      <w:r>
+        <w:rPr>
+          <w:rFonts w:ascii="Times New Roman" w:hAnsi="Times New Roman" w:cs="Times New Roman"/>
+          <w:sz w:val="24"/>
+          <w:szCs w:val="24"/>
+        </w:rPr>
+        <w:t xml:space="preserve">implements the </w:t>
       </w:r>
       <w:proofErr w:type="spellStart"/>
       <w:r>
         <w:rPr>
           <w:rFonts w:ascii="Times New Roman" w:hAnsi="Times New Roman" w:cs="Times New Roman"/>
-          <w:sz w:val="24"/>
-          <w:szCs w:val="24"/>
-        </w:rPr>
-        <w:t>whereParameter</w:t>
+          <w:i/>
+          <w:sz w:val="24"/>
+          <w:szCs w:val="24"/>
+        </w:rPr>
+        <w:t>I_QueryBuilder</w:t>
       </w:r>
       <w:proofErr w:type="spellEnd"/>
       <w:r>
         <w:rPr>
           <w:rFonts w:ascii="Times New Roman" w:hAnsi="Times New Roman" w:cs="Times New Roman"/>
-          <w:sz w:val="24"/>
-          <w:szCs w:val="24"/>
-        </w:rPr>
-        <w:t xml:space="preserve"> = n”.</w:t>
+          <w:i/>
+          <w:sz w:val="24"/>
+          <w:szCs w:val="24"/>
+        </w:rPr>
+        <w:t xml:space="preserve"> </w:t>
+      </w:r>
+      <w:r>
+        <w:rPr>
+          <w:rFonts w:ascii="Times New Roman" w:hAnsi="Times New Roman" w:cs="Times New Roman"/>
+          <w:sz w:val="24"/>
+          <w:szCs w:val="24"/>
+        </w:rPr>
+        <w:t xml:space="preserve">interface which allows for the use of any </w:t>
+      </w:r>
+      <w:proofErr w:type="spellStart"/>
+      <w:r>
+        <w:rPr>
+          <w:rFonts w:ascii="Times New Roman" w:hAnsi="Times New Roman" w:cs="Times New Roman"/>
+          <w:i/>
+          <w:sz w:val="24"/>
+          <w:szCs w:val="24"/>
+        </w:rPr>
+        <w:t>DataOperation</w:t>
+      </w:r>
+      <w:proofErr w:type="spellEnd"/>
+      <w:r>
+        <w:rPr>
+          <w:rFonts w:ascii="Times New Roman" w:hAnsi="Times New Roman" w:cs="Times New Roman"/>
+          <w:i/>
+          <w:sz w:val="24"/>
+          <w:szCs w:val="24"/>
+        </w:rPr>
+        <w:t xml:space="preserve"> </w:t>
+      </w:r>
+      <w:r>
+        <w:rPr>
+          <w:rFonts w:ascii="Times New Roman" w:hAnsi="Times New Roman" w:cs="Times New Roman"/>
+          <w:sz w:val="24"/>
+          <w:szCs w:val="24"/>
+        </w:rPr>
+        <w:t xml:space="preserve">to be passed in and any number of </w:t>
+      </w:r>
+      <w:proofErr w:type="spellStart"/>
+      <w:r>
+        <w:rPr>
+          <w:rFonts w:ascii="Times New Roman" w:hAnsi="Times New Roman" w:cs="Times New Roman"/>
+          <w:i/>
+          <w:sz w:val="24"/>
+          <w:szCs w:val="24"/>
+        </w:rPr>
+        <w:t>WhereClauses</w:t>
+      </w:r>
+      <w:proofErr w:type="spellEnd"/>
+      <w:r>
+        <w:rPr>
+          <w:rFonts w:ascii="Times New Roman" w:hAnsi="Times New Roman" w:cs="Times New Roman"/>
+          <w:i/>
+          <w:sz w:val="24"/>
+          <w:szCs w:val="24"/>
+        </w:rPr>
+        <w:t xml:space="preserve"> </w:t>
+      </w:r>
+      <w:r>
+        <w:rPr>
+          <w:rFonts w:ascii="Times New Roman" w:hAnsi="Times New Roman" w:cs="Times New Roman"/>
+          <w:sz w:val="24"/>
+          <w:szCs w:val="24"/>
+        </w:rPr>
+        <w:t>to be added as desired.</w:t>
+      </w:r>
+    </w:p>
+    <w:p>
+      <w:pPr>
+        <w:ind w:firstLine="720"/>
+        <w:rPr>
+          <w:rFonts w:ascii="Times New Roman" w:hAnsi="Times New Roman" w:cs="Times New Roman"/>
+          <w:sz w:val="24"/>
+          <w:szCs w:val="24"/>
+        </w:rPr>
+      </w:pPr>
+      <w:r>
+        <w:rPr>
+          <w:noProof/>
+        </w:rPr>
+        <w:drawing>
+          <wp:inline distT="0" distB="0" distL="0" distR="0" wp14:anchorId="20AB7F6E" wp14:editId="6E446B4F">
+            <wp:extent cx="4781550" cy="1409700"/>
+            <wp:effectExtent l="0" t="0" r="0" b="0"/>
+            <wp:docPr id="19" name="Picture 19"/>
+            <wp:cNvGraphicFramePr>
+              <a:graphicFrameLocks xmlns:a="http://schemas.openxmlformats.org/drawingml/2006/main" noChangeAspect="1"/>
+            </wp:cNvGraphicFramePr>
+            <a:graphic xmlns:a="http://schemas.openxmlformats.org/drawingml/2006/main">
+              <a:graphicData uri="http://schemas.openxmlformats.org/drawingml/2006/picture">
+                <pic:pic xmlns:pic="http://schemas.openxmlformats.org/drawingml/2006/picture">
+                  <pic:nvPicPr>
+                    <pic:cNvPr id="1" name=""/>
+                    <pic:cNvPicPr/>
+                  </pic:nvPicPr>
+                  <pic:blipFill>
+                    <a:blip r:embed="rId19"/>
+                    <a:stretch>
+                      <a:fillRect/>
+                    </a:stretch>
+                  </pic:blipFill>
+                  <pic:spPr>
+                    <a:xfrm>
+                      <a:off x="0" y="0"/>
+                      <a:ext cx="4781550" cy="1409700"/>
+                    </a:xfrm>
+                    <a:prstGeom prst="rect">
+                      <a:avLst/>
+                    </a:prstGeom>
+                  </pic:spPr>
+                </pic:pic>
+              </a:graphicData>
+            </a:graphic>
+          </wp:inline>
+        </w:drawing>
       </w:r>
     </w:p>
     <w:p>
@@ -12711,6 +13223,132 @@
         </w:rPr>
         <w:t xml:space="preserve"> </w:t>
       </w:r>
+    </w:p>
+    <w:p>
+      <w:pPr>
+        <w:rPr>
+          <w:rFonts w:ascii="Times New Roman" w:hAnsi="Times New Roman" w:cs="Times New Roman"/>
+          <w:sz w:val="24"/>
+          <w:szCs w:val="24"/>
+        </w:rPr>
+      </w:pPr>
+      <w:r>
+        <w:rPr>
+          <w:noProof/>
+        </w:rPr>
+        <w:lastRenderedPageBreak/>
+        <w:drawing>
+          <wp:inline distT="0" distB="0" distL="0" distR="0" wp14:anchorId="01A02E72" wp14:editId="26139DAE">
+            <wp:extent cx="6105525" cy="858520"/>
+            <wp:effectExtent l="0" t="0" r="9525" b="0"/>
+            <wp:docPr id="10" name="Picture 10"/>
+            <wp:cNvGraphicFramePr>
+              <a:graphicFrameLocks xmlns:a="http://schemas.openxmlformats.org/drawingml/2006/main" noChangeAspect="1"/>
+            </wp:cNvGraphicFramePr>
+            <a:graphic xmlns:a="http://schemas.openxmlformats.org/drawingml/2006/main">
+              <a:graphicData uri="http://schemas.openxmlformats.org/drawingml/2006/picture">
+                <pic:pic xmlns:pic="http://schemas.openxmlformats.org/drawingml/2006/picture">
+                  <pic:nvPicPr>
+                    <pic:cNvPr id="1" name=""/>
+                    <pic:cNvPicPr/>
+                  </pic:nvPicPr>
+                  <pic:blipFill>
+                    <a:blip r:embed="rId20"/>
+                    <a:stretch>
+                      <a:fillRect/>
+                    </a:stretch>
+                  </pic:blipFill>
+                  <pic:spPr>
+                    <a:xfrm>
+                      <a:off x="0" y="0"/>
+                      <a:ext cx="6105525" cy="858520"/>
+                    </a:xfrm>
+                    <a:prstGeom prst="rect">
+                      <a:avLst/>
+                    </a:prstGeom>
+                  </pic:spPr>
+                </pic:pic>
+              </a:graphicData>
+            </a:graphic>
+          </wp:inline>
+        </w:drawing>
+      </w:r>
+    </w:p>
+    <w:p>
+      <w:pPr>
+        <w:rPr>
+          <w:rFonts w:ascii="Times New Roman" w:hAnsi="Times New Roman" w:cs="Times New Roman"/>
+          <w:sz w:val="24"/>
+          <w:szCs w:val="24"/>
+        </w:rPr>
+      </w:pPr>
+      <w:r>
+        <w:rPr>
+          <w:rFonts w:ascii="Times New Roman" w:hAnsi="Times New Roman" w:cs="Times New Roman"/>
+          <w:sz w:val="24"/>
+          <w:szCs w:val="24"/>
+        </w:rPr>
+        <w:t>The visitor passed in then performs the relevant action.</w:t>
+      </w:r>
+    </w:p>
+    <w:p>
+      <w:pPr>
+        <w:rPr>
+          <w:rFonts w:ascii="Times New Roman" w:hAnsi="Times New Roman" w:cs="Times New Roman"/>
+          <w:sz w:val="24"/>
+          <w:szCs w:val="24"/>
+        </w:rPr>
+      </w:pPr>
+      <w:r>
+        <w:rPr>
+          <w:noProof/>
+        </w:rPr>
+        <w:drawing>
+          <wp:inline distT="0" distB="0" distL="0" distR="0" wp14:anchorId="5652621B" wp14:editId="318A8B56">
+            <wp:extent cx="5543550" cy="771525"/>
+            <wp:effectExtent l="0" t="0" r="0" b="9525"/>
+            <wp:docPr id="11" name="Picture 11"/>
+            <wp:cNvGraphicFramePr>
+              <a:graphicFrameLocks xmlns:a="http://schemas.openxmlformats.org/drawingml/2006/main" noChangeAspect="1"/>
+            </wp:cNvGraphicFramePr>
+            <a:graphic xmlns:a="http://schemas.openxmlformats.org/drawingml/2006/main">
+              <a:graphicData uri="http://schemas.openxmlformats.org/drawingml/2006/picture">
+                <pic:pic xmlns:pic="http://schemas.openxmlformats.org/drawingml/2006/picture">
+                  <pic:nvPicPr>
+                    <pic:cNvPr id="1" name=""/>
+                    <pic:cNvPicPr/>
+                  </pic:nvPicPr>
+                  <pic:blipFill>
+                    <a:blip r:embed="rId21"/>
+                    <a:stretch>
+                      <a:fillRect/>
+                    </a:stretch>
+                  </pic:blipFill>
+                  <pic:spPr>
+                    <a:xfrm>
+                      <a:off x="0" y="0"/>
+                      <a:ext cx="5543550" cy="771525"/>
+                    </a:xfrm>
+                    <a:prstGeom prst="rect">
+                      <a:avLst/>
+                    </a:prstGeom>
+                  </pic:spPr>
+                </pic:pic>
+              </a:graphicData>
+            </a:graphic>
+          </wp:inline>
+        </w:drawing>
+      </w:r>
+    </w:p>
+    <w:p>
+      <w:pPr>
+        <w:rPr>
+          <w:rFonts w:ascii="Times New Roman" w:hAnsi="Times New Roman" w:cs="Times New Roman"/>
+          <w:b/>
+          <w:sz w:val="24"/>
+          <w:szCs w:val="24"/>
+        </w:rPr>
+      </w:pPr>
     </w:p>
     <w:p>
       <w:pPr>
@@ -12937,7 +13575,6 @@
           <w:sz w:val="24"/>
           <w:szCs w:val="24"/>
         </w:rPr>
-        <w:lastRenderedPageBreak/>
         <w:drawing>
           <wp:inline distT="0" distB="0" distL="0" distR="0" wp14:anchorId="5D026C31" wp14:editId="5C437FCE">
             <wp:extent cx="3210839" cy="2409825"/>
@@ -12956,7 +13593,7 @@
                     </pic:cNvPicPr>
                   </pic:nvPicPr>
                   <pic:blipFill>
-                    <a:blip r:embed="rId14">
+                    <a:blip r:embed="rId22">
                       <a:extLst>
                         <a:ext uri="{28A0092B-C50C-407E-A947-70E740481C1C}">
                           <a14:useLocalDpi xmlns:a14="http://schemas.microsoft.com/office/drawing/2010/main" val="0"/>
@@ -13020,14 +13657,27 @@
       <w:r>
         <w:t xml:space="preserve">Figure </w:t>
       </w:r>
-      <w:fldSimple w:instr=" SEQ Figure \* ARABIC ">
-        <w:r>
-          <w:rPr>
-            <w:noProof/>
-          </w:rPr>
-          <w:t>2</w:t>
-        </w:r>
-      </w:fldSimple>
+      <w:r>
+        <w:fldChar w:fldCharType="begin"/>
+      </w:r>
+      <w:r>
+        <w:instrText xml:space="preserve"> SEQ Figure \* ARABIC </w:instrText>
+      </w:r>
+      <w:r>
+        <w:fldChar w:fldCharType="separate"/>
+      </w:r>
+      <w:r>
+        <w:rPr>
+          <w:noProof/>
+        </w:rPr>
+        <w:t>2</w:t>
+      </w:r>
+      <w:r>
+        <w:rPr>
+          <w:noProof/>
+        </w:rPr>
+        <w:fldChar w:fldCharType="end"/>
+      </w:r>
       <w:r>
         <w:t xml:space="preserve"> Adapted from www.code.tutsplus.com</w:t>
       </w:r>
@@ -13075,7 +13725,16 @@
           <w:sz w:val="24"/>
           <w:szCs w:val="24"/>
         </w:rPr>
-        <w:t xml:space="preserve">, with minimal dependencies. Only </w:t>
+        <w:t xml:space="preserve">, with minimal </w:t>
+      </w:r>
+      <w:r>
+        <w:rPr>
+          <w:rFonts w:ascii="Times New Roman" w:hAnsi="Times New Roman" w:cs="Times New Roman"/>
+          <w:sz w:val="24"/>
+          <w:szCs w:val="24"/>
+        </w:rPr>
+        <w:lastRenderedPageBreak/>
+        <w:t xml:space="preserve">dependencies. Only </w:t>
       </w:r>
       <w:proofErr w:type="spellStart"/>
       <w:r>
@@ -13386,148 +14045,148 @@
           <w:sz w:val="24"/>
           <w:szCs w:val="24"/>
         </w:rPr>
+        <w:t>6. Structural</w:t>
+      </w:r>
+      <w:r>
+        <w:rPr>
+          <w:rFonts w:ascii="Times New Roman" w:hAnsi="Times New Roman" w:cs="Times New Roman"/>
+          <w:b/>
+          <w:sz w:val="24"/>
+          <w:szCs w:val="24"/>
+        </w:rPr>
+        <w:t>,</w:t>
+      </w:r>
+      <w:r>
+        <w:rPr>
+          <w:rFonts w:ascii="Times New Roman" w:hAnsi="Times New Roman" w:cs="Times New Roman"/>
+          <w:b/>
+          <w:sz w:val="24"/>
+          <w:szCs w:val="24"/>
+        </w:rPr>
+        <w:t xml:space="preserve"> Runtime</w:t>
+      </w:r>
+      <w:r>
+        <w:rPr>
+          <w:rFonts w:ascii="Times New Roman" w:hAnsi="Times New Roman" w:cs="Times New Roman"/>
+          <w:b/>
+          <w:sz w:val="24"/>
+          <w:szCs w:val="24"/>
+        </w:rPr>
+        <w:t xml:space="preserve"> and Architectural</w:t>
+      </w:r>
+      <w:r>
+        <w:rPr>
+          <w:rFonts w:ascii="Times New Roman" w:hAnsi="Times New Roman" w:cs="Times New Roman"/>
+          <w:b/>
+          <w:sz w:val="24"/>
+          <w:szCs w:val="24"/>
+        </w:rPr>
+        <w:t xml:space="preserve"> Diagrams</w:t>
+      </w:r>
+    </w:p>
+    <w:p>
+      <w:pPr>
+        <w:rPr>
+          <w:rFonts w:ascii="Times New Roman" w:hAnsi="Times New Roman" w:cs="Times New Roman"/>
+          <w:b/>
+          <w:sz w:val="24"/>
+          <w:szCs w:val="24"/>
+        </w:rPr>
+      </w:pPr>
+      <w:r>
+        <w:rPr>
+          <w:rFonts w:ascii="Times New Roman" w:hAnsi="Times New Roman" w:cs="Times New Roman"/>
+          <w:b/>
+          <w:sz w:val="24"/>
+          <w:szCs w:val="24"/>
+        </w:rPr>
+        <w:t xml:space="preserve">6.1 </w:t>
+      </w:r>
+      <w:r>
+        <w:rPr>
+          <w:rFonts w:ascii="Times New Roman" w:hAnsi="Times New Roman" w:cs="Times New Roman"/>
+          <w:b/>
+          <w:sz w:val="24"/>
+          <w:szCs w:val="24"/>
+        </w:rPr>
+        <w:t xml:space="preserve">Structural </w:t>
+      </w:r>
+      <w:proofErr w:type="gramStart"/>
+      <w:r>
+        <w:rPr>
+          <w:rFonts w:ascii="Times New Roman" w:hAnsi="Times New Roman" w:cs="Times New Roman"/>
+          <w:b/>
+          <w:sz w:val="24"/>
+          <w:szCs w:val="24"/>
+        </w:rPr>
+        <w:t>Diagram :</w:t>
+      </w:r>
+      <w:proofErr w:type="gramEnd"/>
+      <w:r>
+        <w:rPr>
+          <w:rFonts w:ascii="Times New Roman" w:hAnsi="Times New Roman" w:cs="Times New Roman"/>
+          <w:b/>
+          <w:sz w:val="24"/>
+          <w:szCs w:val="24"/>
+        </w:rPr>
+        <w:t xml:space="preserve"> Class Diagram</w:t>
+      </w:r>
+    </w:p>
+    <w:p>
+      <w:pPr>
+        <w:rPr>
+          <w:rFonts w:ascii="Times New Roman" w:hAnsi="Times New Roman" w:cs="Times New Roman"/>
+          <w:noProof/>
+          <w:sz w:val="24"/>
+          <w:szCs w:val="24"/>
+        </w:rPr>
+      </w:pPr>
+      <w:r>
+        <w:rPr>
+          <w:rFonts w:ascii="Times New Roman" w:hAnsi="Times New Roman" w:cs="Times New Roman"/>
+          <w:noProof/>
+          <w:sz w:val="24"/>
+          <w:szCs w:val="24"/>
+        </w:rPr>
+        <w:t>Package diagram for package src</w:t>
+      </w:r>
+    </w:p>
+    <w:p>
+      <w:pPr>
+        <w:rPr>
+          <w:rFonts w:ascii="Times New Roman" w:hAnsi="Times New Roman" w:cs="Times New Roman"/>
+          <w:noProof/>
+          <w:sz w:val="24"/>
+          <w:szCs w:val="24"/>
+        </w:rPr>
+      </w:pPr>
+      <w:r>
+        <w:rPr>
+          <w:rFonts w:ascii="Times New Roman" w:hAnsi="Times New Roman" w:cs="Times New Roman"/>
+          <w:noProof/>
+          <w:sz w:val="24"/>
+          <w:szCs w:val="24"/>
+        </w:rPr>
+        <w:t>*Hightlighted in the diagram below are the packages we implemented</w:t>
+      </w:r>
+    </w:p>
+    <w:p>
+      <w:pPr>
+        <w:rPr>
+          <w:rFonts w:ascii="Times New Roman" w:hAnsi="Times New Roman" w:cs="Times New Roman"/>
+          <w:noProof/>
+          <w:sz w:val="24"/>
+          <w:szCs w:val="24"/>
+        </w:rPr>
+      </w:pPr>
+      <w:r>
+        <w:rPr>
+          <w:rFonts w:ascii="Times New Roman" w:hAnsi="Times New Roman" w:cs="Times New Roman"/>
+          <w:noProof/>
+          <w:sz w:val="24"/>
+          <w:szCs w:val="24"/>
+        </w:rPr>
         <w:lastRenderedPageBreak/>
-        <w:t>6. Structural</w:t>
-      </w:r>
-      <w:r>
-        <w:rPr>
-          <w:rFonts w:ascii="Times New Roman" w:hAnsi="Times New Roman" w:cs="Times New Roman"/>
-          <w:b/>
-          <w:sz w:val="24"/>
-          <w:szCs w:val="24"/>
-        </w:rPr>
-        <w:t>,</w:t>
-      </w:r>
-      <w:r>
-        <w:rPr>
-          <w:rFonts w:ascii="Times New Roman" w:hAnsi="Times New Roman" w:cs="Times New Roman"/>
-          <w:b/>
-          <w:sz w:val="24"/>
-          <w:szCs w:val="24"/>
-        </w:rPr>
-        <w:t xml:space="preserve"> Runtime</w:t>
-      </w:r>
-      <w:r>
-        <w:rPr>
-          <w:rFonts w:ascii="Times New Roman" w:hAnsi="Times New Roman" w:cs="Times New Roman"/>
-          <w:b/>
-          <w:sz w:val="24"/>
-          <w:szCs w:val="24"/>
-        </w:rPr>
-        <w:t xml:space="preserve"> and Architectural</w:t>
-      </w:r>
-      <w:r>
-        <w:rPr>
-          <w:rFonts w:ascii="Times New Roman" w:hAnsi="Times New Roman" w:cs="Times New Roman"/>
-          <w:b/>
-          <w:sz w:val="24"/>
-          <w:szCs w:val="24"/>
-        </w:rPr>
-        <w:t xml:space="preserve"> Diagrams</w:t>
-      </w:r>
-    </w:p>
-    <w:p>
-      <w:pPr>
-        <w:rPr>
-          <w:rFonts w:ascii="Times New Roman" w:hAnsi="Times New Roman" w:cs="Times New Roman"/>
-          <w:b/>
-          <w:sz w:val="24"/>
-          <w:szCs w:val="24"/>
-        </w:rPr>
-      </w:pPr>
-      <w:r>
-        <w:rPr>
-          <w:rFonts w:ascii="Times New Roman" w:hAnsi="Times New Roman" w:cs="Times New Roman"/>
-          <w:b/>
-          <w:sz w:val="24"/>
-          <w:szCs w:val="24"/>
-        </w:rPr>
-        <w:t xml:space="preserve">6.1 </w:t>
-      </w:r>
-      <w:r>
-        <w:rPr>
-          <w:rFonts w:ascii="Times New Roman" w:hAnsi="Times New Roman" w:cs="Times New Roman"/>
-          <w:b/>
-          <w:sz w:val="24"/>
-          <w:szCs w:val="24"/>
-        </w:rPr>
-        <w:t xml:space="preserve">Structural </w:t>
-      </w:r>
-      <w:proofErr w:type="gramStart"/>
-      <w:r>
-        <w:rPr>
-          <w:rFonts w:ascii="Times New Roman" w:hAnsi="Times New Roman" w:cs="Times New Roman"/>
-          <w:b/>
-          <w:sz w:val="24"/>
-          <w:szCs w:val="24"/>
-        </w:rPr>
-        <w:t>Diagram :</w:t>
-      </w:r>
-      <w:proofErr w:type="gramEnd"/>
-      <w:r>
-        <w:rPr>
-          <w:rFonts w:ascii="Times New Roman" w:hAnsi="Times New Roman" w:cs="Times New Roman"/>
-          <w:b/>
-          <w:sz w:val="24"/>
-          <w:szCs w:val="24"/>
-        </w:rPr>
-        <w:t xml:space="preserve"> Class Diagram</w:t>
-      </w:r>
-    </w:p>
-    <w:p>
-      <w:pPr>
-        <w:rPr>
-          <w:rFonts w:ascii="Times New Roman" w:hAnsi="Times New Roman" w:cs="Times New Roman"/>
-          <w:noProof/>
-          <w:sz w:val="24"/>
-          <w:szCs w:val="24"/>
-        </w:rPr>
-      </w:pPr>
-      <w:r>
-        <w:rPr>
-          <w:rFonts w:ascii="Times New Roman" w:hAnsi="Times New Roman" w:cs="Times New Roman"/>
-          <w:noProof/>
-          <w:sz w:val="24"/>
-          <w:szCs w:val="24"/>
-        </w:rPr>
-        <w:t>Package diagram for package src</w:t>
-      </w:r>
-    </w:p>
-    <w:p>
-      <w:pPr>
-        <w:rPr>
-          <w:rFonts w:ascii="Times New Roman" w:hAnsi="Times New Roman" w:cs="Times New Roman"/>
-          <w:noProof/>
-          <w:sz w:val="24"/>
-          <w:szCs w:val="24"/>
-        </w:rPr>
-      </w:pPr>
-      <w:r>
-        <w:rPr>
-          <w:rFonts w:ascii="Times New Roman" w:hAnsi="Times New Roman" w:cs="Times New Roman"/>
-          <w:noProof/>
-          <w:sz w:val="24"/>
-          <w:szCs w:val="24"/>
-        </w:rPr>
-        <w:t>*Hightlighted in the diagram below are the packages we implemented</w:t>
-      </w:r>
-    </w:p>
-    <w:p>
-      <w:pPr>
-        <w:rPr>
-          <w:rFonts w:ascii="Times New Roman" w:hAnsi="Times New Roman" w:cs="Times New Roman"/>
-          <w:noProof/>
-          <w:sz w:val="24"/>
-          <w:szCs w:val="24"/>
-        </w:rPr>
-      </w:pPr>
-      <w:r>
-        <w:rPr>
-          <w:rFonts w:ascii="Times New Roman" w:hAnsi="Times New Roman" w:cs="Times New Roman"/>
-          <w:noProof/>
-          <w:sz w:val="24"/>
-          <w:szCs w:val="24"/>
-        </w:rPr>
         <mc:AlternateContent>
           <mc:Choice Requires="wps">
             <w:drawing>
@@ -13801,7 +14460,7 @@
                     </pic:cNvPicPr>
                   </pic:nvPicPr>
                   <pic:blipFill>
-                    <a:blip r:embed="rId15">
+                    <a:blip r:embed="rId23">
                       <a:extLst>
                         <a:ext uri="{28A0092B-C50C-407E-A947-70E740481C1C}">
                           <a14:useLocalDpi xmlns:a14="http://schemas.microsoft.com/office/drawing/2010/main" val="0"/>
@@ -13872,7 +14531,7 @@
                     </pic:cNvPicPr>
                   </pic:nvPicPr>
                   <pic:blipFill>
-                    <a:blip r:embed="rId16">
+                    <a:blip r:embed="rId24">
                       <a:extLst>
                         <a:ext uri="{28A0092B-C50C-407E-A947-70E740481C1C}">
                           <a14:useLocalDpi xmlns:a14="http://schemas.microsoft.com/office/drawing/2010/main" val="0"/>
@@ -13916,14 +14575,27 @@
       <w:r>
         <w:t xml:space="preserve">Figure </w:t>
       </w:r>
-      <w:fldSimple w:instr=" SEQ Figure \* ARABIC ">
-        <w:r>
-          <w:rPr>
-            <w:noProof/>
-          </w:rPr>
-          <w:t>3</w:t>
-        </w:r>
-      </w:fldSimple>
+      <w:r>
+        <w:fldChar w:fldCharType="begin"/>
+      </w:r>
+      <w:r>
+        <w:instrText xml:space="preserve"> SEQ Figure \* ARABIC </w:instrText>
+      </w:r>
+      <w:r>
+        <w:fldChar w:fldCharType="separate"/>
+      </w:r>
+      <w:r>
+        <w:rPr>
+          <w:noProof/>
+        </w:rPr>
+        <w:t>3</w:t>
+      </w:r>
+      <w:r>
+        <w:rPr>
+          <w:noProof/>
+        </w:rPr>
+        <w:fldChar w:fldCharType="end"/>
+      </w:r>
       <w:r>
         <w:t xml:space="preserve"> Adapted from IntelliJ IDEA</w:t>
       </w:r>
@@ -13952,6 +14624,7 @@
           <w:sz w:val="24"/>
           <w:szCs w:val="24"/>
         </w:rPr>
+        <w:lastRenderedPageBreak/>
         <w:drawing>
           <wp:inline distT="0" distB="0" distL="0" distR="0" wp14:anchorId="2BA0374D" wp14:editId="19DCA77E">
             <wp:extent cx="5734050" cy="4200525"/>
@@ -13970,7 +14643,7 @@
                     </pic:cNvPicPr>
                   </pic:nvPicPr>
                   <pic:blipFill>
-                    <a:blip r:embed="rId17">
+                    <a:blip r:embed="rId25">
                       <a:extLst>
                         <a:ext uri="{28A0092B-C50C-407E-A947-70E740481C1C}">
                           <a14:useLocalDpi xmlns:a14="http://schemas.microsoft.com/office/drawing/2010/main" val="0"/>
@@ -14031,7 +14704,7 @@
                     </pic:cNvPicPr>
                   </pic:nvPicPr>
                   <pic:blipFill>
-                    <a:blip r:embed="rId18">
+                    <a:blip r:embed="rId26">
                       <a:extLst>
                         <a:ext uri="{28A0092B-C50C-407E-A947-70E740481C1C}">
                           <a14:useLocalDpi xmlns:a14="http://schemas.microsoft.com/office/drawing/2010/main" val="0"/>
@@ -14075,14 +14748,27 @@
       <w:r>
         <w:t xml:space="preserve">Figure </w:t>
       </w:r>
-      <w:fldSimple w:instr=" SEQ Figure \* ARABIC ">
-        <w:r>
-          <w:rPr>
-            <w:noProof/>
-          </w:rPr>
-          <w:t>4</w:t>
-        </w:r>
-      </w:fldSimple>
+      <w:r>
+        <w:fldChar w:fldCharType="begin"/>
+      </w:r>
+      <w:r>
+        <w:instrText xml:space="preserve"> SEQ Figure \* ARABIC </w:instrText>
+      </w:r>
+      <w:r>
+        <w:fldChar w:fldCharType="separate"/>
+      </w:r>
+      <w:r>
+        <w:rPr>
+          <w:noProof/>
+        </w:rPr>
+        <w:t>4</w:t>
+      </w:r>
+      <w:r>
+        <w:rPr>
+          <w:noProof/>
+        </w:rPr>
+        <w:fldChar w:fldCharType="end"/>
+      </w:r>
       <w:r>
         <w:t xml:space="preserve"> Adapted from IntelliJ IDEA</w:t>
       </w:r>
@@ -14121,7 +14807,7 @@
                     </pic:cNvPicPr>
                   </pic:nvPicPr>
                   <pic:blipFill>
-                    <a:blip r:embed="rId19">
+                    <a:blip r:embed="rId27">
                       <a:extLst>
                         <a:ext uri="{28A0092B-C50C-407E-A947-70E740481C1C}">
                           <a14:useLocalDpi xmlns:a14="http://schemas.microsoft.com/office/drawing/2010/main" val="0"/>
@@ -14195,7 +14881,7 @@
                     </pic:cNvPicPr>
                   </pic:nvPicPr>
                   <pic:blipFill>
-                    <a:blip r:embed="rId20">
+                    <a:blip r:embed="rId28">
                       <a:extLst>
                         <a:ext uri="{28A0092B-C50C-407E-A947-70E740481C1C}">
                           <a14:useLocalDpi xmlns:a14="http://schemas.microsoft.com/office/drawing/2010/main" val="0"/>
@@ -14289,14 +14975,27 @@
                             <w:r>
                               <w:t xml:space="preserve">Figure </w:t>
                             </w:r>
-                            <w:fldSimple w:instr=" SEQ Figure \* ARABIC ">
-                              <w:r>
-                                <w:rPr>
-                                  <w:noProof/>
-                                </w:rPr>
-                                <w:t>5</w:t>
-                              </w:r>
-                            </w:fldSimple>
+                            <w:r>
+                              <w:fldChar w:fldCharType="begin"/>
+                            </w:r>
+                            <w:r>
+                              <w:instrText xml:space="preserve"> SEQ Figure \* ARABIC </w:instrText>
+                            </w:r>
+                            <w:r>
+                              <w:fldChar w:fldCharType="separate"/>
+                            </w:r>
+                            <w:r>
+                              <w:rPr>
+                                <w:noProof/>
+                              </w:rPr>
+                              <w:t>5</w:t>
+                            </w:r>
+                            <w:r>
+                              <w:rPr>
+                                <w:noProof/>
+                              </w:rPr>
+                              <w:fldChar w:fldCharType="end"/>
+                            </w:r>
                             <w:r>
                               <w:t xml:space="preserve"> Adapted from IntelliJ IDEA</w:t>
                             </w:r>
@@ -14333,14 +15032,27 @@
                       <w:r>
                         <w:t xml:space="preserve">Figure </w:t>
                       </w:r>
-                      <w:fldSimple w:instr=" SEQ Figure \* ARABIC ">
-                        <w:r>
-                          <w:rPr>
-                            <w:noProof/>
-                          </w:rPr>
-                          <w:t>5</w:t>
-                        </w:r>
-                      </w:fldSimple>
+                      <w:r>
+                        <w:fldChar w:fldCharType="begin"/>
+                      </w:r>
+                      <w:r>
+                        <w:instrText xml:space="preserve"> SEQ Figure \* ARABIC </w:instrText>
+                      </w:r>
+                      <w:r>
+                        <w:fldChar w:fldCharType="separate"/>
+                      </w:r>
+                      <w:r>
+                        <w:rPr>
+                          <w:noProof/>
+                        </w:rPr>
+                        <w:t>5</w:t>
+                      </w:r>
+                      <w:r>
+                        <w:rPr>
+                          <w:noProof/>
+                        </w:rPr>
+                        <w:fldChar w:fldCharType="end"/>
+                      </w:r>
                       <w:r>
                         <w:t xml:space="preserve"> Adapted from IntelliJ IDEA</w:t>
                       </w:r>
@@ -14385,7 +15097,7 @@
                     </pic:cNvPicPr>
                   </pic:nvPicPr>
                   <pic:blipFill>
-                    <a:blip r:embed="rId21">
+                    <a:blip r:embed="rId29">
                       <a:extLst>
                         <a:ext uri="{28A0092B-C50C-407E-A947-70E740481C1C}">
                           <a14:useLocalDpi xmlns:a14="http://schemas.microsoft.com/office/drawing/2010/main" val="0"/>
@@ -14460,7 +15172,7 @@
                     </pic:cNvPicPr>
                   </pic:nvPicPr>
                   <pic:blipFill>
-                    <a:blip r:embed="rId22">
+                    <a:blip r:embed="rId30">
                       <a:extLst>
                         <a:ext uri="{28A0092B-C50C-407E-A947-70E740481C1C}">
                           <a14:useLocalDpi xmlns:a14="http://schemas.microsoft.com/office/drawing/2010/main" val="0"/>
@@ -14525,7 +15237,7 @@
                     </pic:cNvPicPr>
                   </pic:nvPicPr>
                   <pic:blipFill>
-                    <a:blip r:embed="rId23">
+                    <a:blip r:embed="rId31">
                       <a:extLst>
                         <a:ext uri="{28A0092B-C50C-407E-A947-70E740481C1C}">
                           <a14:useLocalDpi xmlns:a14="http://schemas.microsoft.com/office/drawing/2010/main" val="0"/>
@@ -14581,7 +15293,7 @@
                     </pic:cNvPicPr>
                   </pic:nvPicPr>
                   <pic:blipFill>
-                    <a:blip r:embed="rId24">
+                    <a:blip r:embed="rId32">
                       <a:extLst>
                         <a:ext uri="{28A0092B-C50C-407E-A947-70E740481C1C}">
                           <a14:useLocalDpi xmlns:a14="http://schemas.microsoft.com/office/drawing/2010/main" val="0"/>
@@ -14642,7 +15354,7 @@
                     </pic:cNvPicPr>
                   </pic:nvPicPr>
                   <pic:blipFill>
-                    <a:blip r:embed="rId25">
+                    <a:blip r:embed="rId33">
                       <a:extLst>
                         <a:ext uri="{28A0092B-C50C-407E-A947-70E740481C1C}">
                           <a14:useLocalDpi xmlns:a14="http://schemas.microsoft.com/office/drawing/2010/main" val="0"/>
@@ -14686,14 +15398,27 @@
       <w:r>
         <w:t xml:space="preserve">Figure </w:t>
       </w:r>
-      <w:fldSimple w:instr=" SEQ Figure \* ARABIC ">
-        <w:r>
-          <w:rPr>
-            <w:noProof/>
-          </w:rPr>
-          <w:t>6</w:t>
-        </w:r>
-      </w:fldSimple>
+      <w:r>
+        <w:fldChar w:fldCharType="begin"/>
+      </w:r>
+      <w:r>
+        <w:instrText xml:space="preserve"> SEQ Figure \* ARABIC </w:instrText>
+      </w:r>
+      <w:r>
+        <w:fldChar w:fldCharType="separate"/>
+      </w:r>
+      <w:r>
+        <w:rPr>
+          <w:noProof/>
+        </w:rPr>
+        <w:t>6</w:t>
+      </w:r>
+      <w:r>
+        <w:rPr>
+          <w:noProof/>
+        </w:rPr>
+        <w:fldChar w:fldCharType="end"/>
+      </w:r>
       <w:r>
         <w:t xml:space="preserve"> Adapted from IntelliJ IDEA</w:t>
       </w:r>
@@ -14825,7 +15550,7 @@
                     <pic:cNvPicPr/>
                   </pic:nvPicPr>
                   <pic:blipFill>
-                    <a:blip r:embed="rId26"/>
+                    <a:blip r:embed="rId34"/>
                     <a:stretch>
                       <a:fillRect/>
                     </a:stretch>
@@ -14945,7 +15670,7 @@
                     </pic:cNvPicPr>
                   </pic:nvPicPr>
                   <pic:blipFill>
-                    <a:blip r:embed="rId27">
+                    <a:blip r:embed="rId35">
                       <a:extLst>
                         <a:ext uri="{28A0092B-C50C-407E-A947-70E740481C1C}">
                           <a14:useLocalDpi xmlns:a14="http://schemas.microsoft.com/office/drawing/2010/main" val="0"/>
@@ -15041,14 +15766,27 @@
                             <w:r>
                               <w:t xml:space="preserve">Figure </w:t>
                             </w:r>
-                            <w:fldSimple w:instr=" SEQ Figure \* ARABIC ">
-                              <w:r>
-                                <w:rPr>
-                                  <w:noProof/>
-                                </w:rPr>
-                                <w:t>7</w:t>
-                              </w:r>
-                            </w:fldSimple>
+                            <w:r>
+                              <w:fldChar w:fldCharType="begin"/>
+                            </w:r>
+                            <w:r>
+                              <w:instrText xml:space="preserve"> SEQ Figure \* ARABIC </w:instrText>
+                            </w:r>
+                            <w:r>
+                              <w:fldChar w:fldCharType="separate"/>
+                            </w:r>
+                            <w:r>
+                              <w:rPr>
+                                <w:noProof/>
+                              </w:rPr>
+                              <w:t>7</w:t>
+                            </w:r>
+                            <w:r>
+                              <w:rPr>
+                                <w:noProof/>
+                              </w:rPr>
+                              <w:fldChar w:fldCharType="end"/>
+                            </w:r>
                             <w:r>
                               <w:t xml:space="preserve"> Adapted from draw.io</w:t>
                             </w:r>
@@ -15089,14 +15827,27 @@
                       <w:r>
                         <w:t xml:space="preserve">Figure </w:t>
                       </w:r>
-                      <w:fldSimple w:instr=" SEQ Figure \* ARABIC ">
-                        <w:r>
-                          <w:rPr>
-                            <w:noProof/>
-                          </w:rPr>
-                          <w:t>7</w:t>
-                        </w:r>
-                      </w:fldSimple>
+                      <w:r>
+                        <w:fldChar w:fldCharType="begin"/>
+                      </w:r>
+                      <w:r>
+                        <w:instrText xml:space="preserve"> SEQ Figure \* ARABIC </w:instrText>
+                      </w:r>
+                      <w:r>
+                        <w:fldChar w:fldCharType="separate"/>
+                      </w:r>
+                      <w:r>
+                        <w:rPr>
+                          <w:noProof/>
+                        </w:rPr>
+                        <w:t>7</w:t>
+                      </w:r>
+                      <w:r>
+                        <w:rPr>
+                          <w:noProof/>
+                        </w:rPr>
+                        <w:fldChar w:fldCharType="end"/>
+                      </w:r>
                       <w:r>
                         <w:t xml:space="preserve"> Adapted from draw.io</w:t>
                       </w:r>
@@ -15846,7 +16597,7 @@
                     <pic:cNvPicPr/>
                   </pic:nvPicPr>
                   <pic:blipFill>
-                    <a:blip r:embed="rId28"/>
+                    <a:blip r:embed="rId36"/>
                     <a:stretch>
                       <a:fillRect/>
                     </a:stretch>
@@ -16157,7 +16908,7 @@
                     </pic:cNvPicPr>
                   </pic:nvPicPr>
                   <pic:blipFill>
-                    <a:blip r:embed="rId29" cstate="print">
+                    <a:blip r:embed="rId37" cstate="print">
                       <a:extLst>
                         <a:ext uri="{28A0092B-C50C-407E-A947-70E740481C1C}">
                           <a14:useLocalDpi xmlns:a14="http://schemas.microsoft.com/office/drawing/2010/main" val="0"/>
@@ -16488,7 +17239,7 @@
                     <pic:cNvPicPr/>
                   </pic:nvPicPr>
                   <pic:blipFill>
-                    <a:blip r:embed="rId30"/>
+                    <a:blip r:embed="rId38"/>
                     <a:stretch>
                       <a:fillRect/>
                     </a:stretch>
@@ -16537,7 +17288,7 @@
                     <pic:cNvPicPr/>
                   </pic:nvPicPr>
                   <pic:blipFill>
-                    <a:blip r:embed="rId31"/>
+                    <a:blip r:embed="rId39"/>
                     <a:stretch>
                       <a:fillRect/>
                     </a:stretch>
@@ -16562,21 +17313,345 @@
       <w:pPr>
         <w:rPr>
           <w:rFonts w:ascii="Times New Roman" w:hAnsi="Times New Roman" w:cs="Times New Roman"/>
+          <w:sz w:val="24"/>
+          <w:szCs w:val="24"/>
+        </w:rPr>
+      </w:pPr>
+      <w:r>
+        <w:rPr>
+          <w:rFonts w:ascii="Times New Roman" w:hAnsi="Times New Roman" w:cs="Times New Roman"/>
+          <w:sz w:val="24"/>
+          <w:szCs w:val="24"/>
+        </w:rPr>
+        <w:lastRenderedPageBreak/>
+        <w:t xml:space="preserve">Upon </w:t>
+      </w:r>
+      <w:r>
+        <w:rPr>
+          <w:rFonts w:ascii="Times New Roman" w:hAnsi="Times New Roman" w:cs="Times New Roman"/>
+          <w:sz w:val="24"/>
+          <w:szCs w:val="24"/>
+        </w:rPr>
+        <w:t xml:space="preserve">calling </w:t>
+      </w:r>
+      <w:proofErr w:type="spellStart"/>
+      <w:r>
+        <w:rPr>
+          <w:rFonts w:ascii="Times New Roman" w:hAnsi="Times New Roman" w:cs="Times New Roman"/>
+          <w:i/>
+          <w:sz w:val="24"/>
+          <w:szCs w:val="24"/>
+        </w:rPr>
+        <w:t>doQuery</w:t>
+      </w:r>
+      <w:proofErr w:type="spellEnd"/>
+      <w:r>
+        <w:rPr>
+          <w:rFonts w:ascii="Times New Roman" w:hAnsi="Times New Roman" w:cs="Times New Roman"/>
+          <w:sz w:val="24"/>
+          <w:szCs w:val="24"/>
+        </w:rPr>
+        <w:t xml:space="preserve">, </w:t>
+      </w:r>
+      <w:proofErr w:type="spellStart"/>
+      <w:r>
+        <w:rPr>
+          <w:rFonts w:ascii="Times New Roman" w:hAnsi="Times New Roman" w:cs="Times New Roman"/>
+          <w:i/>
+          <w:sz w:val="24"/>
+          <w:szCs w:val="24"/>
+        </w:rPr>
+        <w:t>doDataClauses</w:t>
+      </w:r>
+      <w:proofErr w:type="spellEnd"/>
+      <w:r>
+        <w:rPr>
+          <w:rFonts w:ascii="Times New Roman" w:hAnsi="Times New Roman" w:cs="Times New Roman"/>
+          <w:i/>
+          <w:sz w:val="24"/>
+          <w:szCs w:val="24"/>
+        </w:rPr>
+        <w:t xml:space="preserve"> </w:t>
+      </w:r>
+      <w:r>
+        <w:rPr>
+          <w:rFonts w:ascii="Times New Roman" w:hAnsi="Times New Roman" w:cs="Times New Roman"/>
+          <w:sz w:val="24"/>
+          <w:szCs w:val="24"/>
+        </w:rPr>
+        <w:t xml:space="preserve">and </w:t>
+      </w:r>
+      <w:proofErr w:type="spellStart"/>
+      <w:r>
+        <w:rPr>
+          <w:rFonts w:ascii="Times New Roman" w:hAnsi="Times New Roman" w:cs="Times New Roman"/>
+          <w:i/>
+          <w:sz w:val="24"/>
+          <w:szCs w:val="24"/>
+        </w:rPr>
+        <w:t>doDataOperation</w:t>
+      </w:r>
+      <w:proofErr w:type="spellEnd"/>
+      <w:r>
+        <w:rPr>
+          <w:rFonts w:ascii="Times New Roman" w:hAnsi="Times New Roman" w:cs="Times New Roman"/>
+          <w:i/>
+          <w:sz w:val="24"/>
+          <w:szCs w:val="24"/>
+        </w:rPr>
+        <w:t xml:space="preserve"> </w:t>
+      </w:r>
+      <w:r>
+        <w:rPr>
+          <w:rFonts w:ascii="Times New Roman" w:hAnsi="Times New Roman" w:cs="Times New Roman"/>
+          <w:sz w:val="24"/>
+          <w:szCs w:val="24"/>
+        </w:rPr>
+        <w:t xml:space="preserve">are called, which do </w:t>
+      </w:r>
+      <w:proofErr w:type="gramStart"/>
+      <w:r>
+        <w:rPr>
+          <w:rFonts w:ascii="Times New Roman" w:hAnsi="Times New Roman" w:cs="Times New Roman"/>
+          <w:sz w:val="24"/>
+          <w:szCs w:val="24"/>
+        </w:rPr>
+        <w:t>all of</w:t>
+      </w:r>
+      <w:proofErr w:type="gramEnd"/>
+      <w:r>
+        <w:rPr>
+          <w:rFonts w:ascii="Times New Roman" w:hAnsi="Times New Roman" w:cs="Times New Roman"/>
+          <w:sz w:val="24"/>
+          <w:szCs w:val="24"/>
+        </w:rPr>
+        <w:t xml:space="preserve"> the work in terms of picking out the relevant data. In our implementation we only allowed for the use of the where clause since it was the only one relevant in the scope of our project.</w:t>
+      </w:r>
+    </w:p>
+    <w:p>
+      <w:pPr>
+        <w:rPr>
+          <w:rFonts w:ascii="Times New Roman" w:hAnsi="Times New Roman" w:cs="Times New Roman"/>
+          <w:sz w:val="24"/>
+          <w:szCs w:val="24"/>
+        </w:rPr>
+      </w:pPr>
+      <w:r>
+        <w:rPr>
+          <w:noProof/>
+        </w:rPr>
+        <w:drawing>
+          <wp:inline distT="0" distB="0" distL="0" distR="0" wp14:anchorId="758E73B4" wp14:editId="0E430043">
+            <wp:extent cx="6105525" cy="2651760"/>
+            <wp:effectExtent l="0" t="0" r="9525" b="0"/>
+            <wp:docPr id="15" name="Picture 15"/>
+            <wp:cNvGraphicFramePr>
+              <a:graphicFrameLocks xmlns:a="http://schemas.openxmlformats.org/drawingml/2006/main" noChangeAspect="1"/>
+            </wp:cNvGraphicFramePr>
+            <a:graphic xmlns:a="http://schemas.openxmlformats.org/drawingml/2006/main">
+              <a:graphicData uri="http://schemas.openxmlformats.org/drawingml/2006/picture">
+                <pic:pic xmlns:pic="http://schemas.openxmlformats.org/drawingml/2006/picture">
+                  <pic:nvPicPr>
+                    <pic:cNvPr id="1" name=""/>
+                    <pic:cNvPicPr/>
+                  </pic:nvPicPr>
+                  <pic:blipFill>
+                    <a:blip r:embed="rId40"/>
+                    <a:stretch>
+                      <a:fillRect/>
+                    </a:stretch>
+                  </pic:blipFill>
+                  <pic:spPr>
+                    <a:xfrm>
+                      <a:off x="0" y="0"/>
+                      <a:ext cx="6105525" cy="2651760"/>
+                    </a:xfrm>
+                    <a:prstGeom prst="rect">
+                      <a:avLst/>
+                    </a:prstGeom>
+                  </pic:spPr>
+                </pic:pic>
+              </a:graphicData>
+            </a:graphic>
+          </wp:inline>
+        </w:drawing>
+      </w:r>
+    </w:p>
+    <w:p>
+      <w:pPr>
+        <w:rPr>
+          <w:rFonts w:ascii="Times New Roman" w:hAnsi="Times New Roman" w:cs="Times New Roman"/>
+          <w:sz w:val="24"/>
+          <w:szCs w:val="24"/>
+        </w:rPr>
+      </w:pPr>
+      <w:r>
+        <w:rPr>
+          <w:rFonts w:ascii="Times New Roman" w:hAnsi="Times New Roman" w:cs="Times New Roman"/>
+          <w:sz w:val="24"/>
+          <w:szCs w:val="24"/>
+        </w:rPr>
+        <w:t xml:space="preserve">As discussed earlier, </w:t>
+      </w:r>
+      <w:proofErr w:type="spellStart"/>
+      <w:r>
+        <w:rPr>
+          <w:rFonts w:ascii="Times New Roman" w:hAnsi="Times New Roman" w:cs="Times New Roman"/>
+          <w:i/>
+          <w:sz w:val="24"/>
+          <w:szCs w:val="24"/>
+        </w:rPr>
+        <w:t>doDataOperation</w:t>
+      </w:r>
+      <w:proofErr w:type="spellEnd"/>
+      <w:r>
+        <w:rPr>
+          <w:rFonts w:ascii="Times New Roman" w:hAnsi="Times New Roman" w:cs="Times New Roman"/>
+          <w:i/>
+          <w:sz w:val="24"/>
+          <w:szCs w:val="24"/>
+        </w:rPr>
+        <w:t xml:space="preserve"> </w:t>
+      </w:r>
+      <w:r>
+        <w:rPr>
+          <w:rFonts w:ascii="Times New Roman" w:hAnsi="Times New Roman" w:cs="Times New Roman"/>
+          <w:sz w:val="24"/>
+          <w:szCs w:val="24"/>
+        </w:rPr>
+        <w:t xml:space="preserve">implements the visitor </w:t>
+      </w:r>
+      <w:proofErr w:type="gramStart"/>
+      <w:r>
+        <w:rPr>
+          <w:rFonts w:ascii="Times New Roman" w:hAnsi="Times New Roman" w:cs="Times New Roman"/>
+          <w:sz w:val="24"/>
+          <w:szCs w:val="24"/>
+        </w:rPr>
+        <w:t>in order to</w:t>
+      </w:r>
+      <w:proofErr w:type="gramEnd"/>
+      <w:r>
+        <w:rPr>
+          <w:rFonts w:ascii="Times New Roman" w:hAnsi="Times New Roman" w:cs="Times New Roman"/>
+          <w:sz w:val="24"/>
+          <w:szCs w:val="24"/>
+        </w:rPr>
+        <w:t xml:space="preserve"> do the relevant data operation. </w:t>
+      </w:r>
+      <w:r>
+        <w:rPr>
+          <w:rFonts w:ascii="Times New Roman" w:hAnsi="Times New Roman" w:cs="Times New Roman"/>
+          <w:sz w:val="24"/>
+          <w:szCs w:val="24"/>
+        </w:rPr>
+        <w:t xml:space="preserve">Much of the data is pulled from a </w:t>
+      </w:r>
+      <w:proofErr w:type="spellStart"/>
+      <w:r>
+        <w:rPr>
+          <w:rFonts w:ascii="Times New Roman" w:hAnsi="Times New Roman" w:cs="Times New Roman"/>
+          <w:i/>
+          <w:sz w:val="24"/>
+          <w:szCs w:val="24"/>
+        </w:rPr>
+        <w:t>DataCapsule</w:t>
+      </w:r>
+      <w:proofErr w:type="spellEnd"/>
+      <w:r>
+        <w:rPr>
+          <w:rFonts w:ascii="Times New Roman" w:hAnsi="Times New Roman" w:cs="Times New Roman"/>
+          <w:sz w:val="24"/>
+          <w:szCs w:val="24"/>
+        </w:rPr>
+        <w:t xml:space="preserve">, which simple encapsulates data and </w:t>
+      </w:r>
+      <w:proofErr w:type="gramStart"/>
+      <w:r>
+        <w:rPr>
+          <w:rFonts w:ascii="Times New Roman" w:hAnsi="Times New Roman" w:cs="Times New Roman"/>
+          <w:sz w:val="24"/>
+          <w:szCs w:val="24"/>
+        </w:rPr>
+        <w:t>the  columns</w:t>
+      </w:r>
+      <w:proofErr w:type="gramEnd"/>
+      <w:r>
+        <w:rPr>
+          <w:rFonts w:ascii="Times New Roman" w:hAnsi="Times New Roman" w:cs="Times New Roman"/>
+          <w:sz w:val="24"/>
+          <w:szCs w:val="24"/>
+        </w:rPr>
+        <w:t xml:space="preserve"> from the “table” where the data came from.</w:t>
+      </w:r>
+    </w:p>
+    <w:p>
+      <w:pPr>
+        <w:rPr>
+          <w:rFonts w:ascii="Times New Roman" w:hAnsi="Times New Roman" w:cs="Times New Roman"/>
+          <w:sz w:val="24"/>
+          <w:szCs w:val="24"/>
+        </w:rPr>
+      </w:pPr>
+      <w:r>
+        <w:rPr>
+          <w:noProof/>
+        </w:rPr>
+        <w:drawing>
+          <wp:inline distT="0" distB="0" distL="0" distR="0" wp14:anchorId="39B7010B" wp14:editId="3CAFE2FB">
+            <wp:extent cx="4953000" cy="800100"/>
+            <wp:effectExtent l="0" t="0" r="0" b="0"/>
+            <wp:docPr id="18" name="Picture 18"/>
+            <wp:cNvGraphicFramePr>
+              <a:graphicFrameLocks xmlns:a="http://schemas.openxmlformats.org/drawingml/2006/main" noChangeAspect="1"/>
+            </wp:cNvGraphicFramePr>
+            <a:graphic xmlns:a="http://schemas.openxmlformats.org/drawingml/2006/main">
+              <a:graphicData uri="http://schemas.openxmlformats.org/drawingml/2006/picture">
+                <pic:pic xmlns:pic="http://schemas.openxmlformats.org/drawingml/2006/picture">
+                  <pic:nvPicPr>
+                    <pic:cNvPr id="1" name=""/>
+                    <pic:cNvPicPr/>
+                  </pic:nvPicPr>
+                  <pic:blipFill>
+                    <a:blip r:embed="rId41"/>
+                    <a:stretch>
+                      <a:fillRect/>
+                    </a:stretch>
+                  </pic:blipFill>
+                  <pic:spPr>
+                    <a:xfrm>
+                      <a:off x="0" y="0"/>
+                      <a:ext cx="4953000" cy="800100"/>
+                    </a:xfrm>
+                    <a:prstGeom prst="rect">
+                      <a:avLst/>
+                    </a:prstGeom>
+                  </pic:spPr>
+                </pic:pic>
+              </a:graphicData>
+            </a:graphic>
+          </wp:inline>
+        </w:drawing>
+      </w:r>
+    </w:p>
+    <w:p>
+      <w:pPr>
+        <w:rPr>
+          <w:rFonts w:ascii="Times New Roman" w:hAnsi="Times New Roman" w:cs="Times New Roman"/>
           <w:b/>
           <w:sz w:val="24"/>
           <w:szCs w:val="24"/>
         </w:rPr>
       </w:pPr>
-    </w:p>
-    <w:p>
-      <w:pPr>
+      <w:r>
         <w:rPr>
           <w:rFonts w:ascii="Times New Roman" w:hAnsi="Times New Roman" w:cs="Times New Roman"/>
           <w:b/>
           <w:sz w:val="24"/>
           <w:szCs w:val="24"/>
         </w:rPr>
-      </w:pPr>
+        <w:t xml:space="preserve">JavaFX and </w:t>
+      </w:r>
       <w:r>
         <w:rPr>
           <w:rFonts w:ascii="Times New Roman" w:hAnsi="Times New Roman" w:cs="Times New Roman"/>
@@ -16584,134 +17659,125 @@
           <w:sz w:val="24"/>
           <w:szCs w:val="24"/>
         </w:rPr>
+        <w:t>Scene B</w:t>
+      </w:r>
+      <w:r>
+        <w:rPr>
+          <w:rFonts w:ascii="Times New Roman" w:hAnsi="Times New Roman" w:cs="Times New Roman"/>
+          <w:b/>
+          <w:sz w:val="24"/>
+          <w:szCs w:val="24"/>
+        </w:rPr>
+        <w:t>uilder</w:t>
+      </w:r>
+    </w:p>
+    <w:p>
+      <w:pPr>
+        <w:rPr>
+          <w:rFonts w:ascii="Times New Roman" w:hAnsi="Times New Roman" w:cs="Times New Roman"/>
+          <w:sz w:val="24"/>
+          <w:szCs w:val="24"/>
+        </w:rPr>
+      </w:pPr>
+      <w:r>
+        <w:rPr>
+          <w:rFonts w:ascii="Times New Roman" w:hAnsi="Times New Roman" w:cs="Times New Roman"/>
+          <w:sz w:val="24"/>
+          <w:szCs w:val="24"/>
+        </w:rPr>
+        <w:t xml:space="preserve">JavaFX is Oracle’s latest set of tools for developing GUIs. We used it in our project for two reasons; ease of use thanks to Scene Builder, and to gain experience with newer technologies instead of working with old, soon-to-be deprecated </w:t>
+      </w:r>
+      <w:r>
+        <w:rPr>
+          <w:rFonts w:ascii="Times New Roman" w:hAnsi="Times New Roman" w:cs="Times New Roman"/>
+          <w:sz w:val="24"/>
+          <w:szCs w:val="24"/>
+        </w:rPr>
+        <w:t>Swing components</w:t>
+      </w:r>
+      <w:r>
+        <w:rPr>
+          <w:rFonts w:ascii="Times New Roman" w:hAnsi="Times New Roman" w:cs="Times New Roman"/>
+          <w:sz w:val="24"/>
+          <w:szCs w:val="24"/>
+        </w:rPr>
+        <w:t xml:space="preserve">. It allows for drag and drop capabilities of different widgets and editing different parameters all from the same window. This information is then stored on an FXML file. Shown below is </w:t>
+      </w:r>
+      <w:r>
+        <w:rPr>
+          <w:rFonts w:ascii="Times New Roman" w:hAnsi="Times New Roman" w:cs="Times New Roman"/>
+          <w:sz w:val="24"/>
+          <w:szCs w:val="24"/>
+        </w:rPr>
+        <w:t xml:space="preserve">Scene Builder in action on </w:t>
+      </w:r>
+      <w:proofErr w:type="spellStart"/>
+      <w:r>
+        <w:rPr>
+          <w:rFonts w:ascii="Times New Roman" w:hAnsi="Times New Roman" w:cs="Times New Roman"/>
+          <w:sz w:val="24"/>
+          <w:szCs w:val="24"/>
+        </w:rPr>
+        <w:t>Crea</w:t>
+      </w:r>
+      <w:r>
+        <w:rPr>
+          <w:rFonts w:ascii="Times New Roman" w:hAnsi="Times New Roman" w:cs="Times New Roman"/>
+          <w:sz w:val="24"/>
+          <w:szCs w:val="24"/>
+        </w:rPr>
+        <w:t>teTestView.fxml</w:t>
+      </w:r>
+      <w:proofErr w:type="spellEnd"/>
+      <w:r>
+        <w:rPr>
+          <w:rFonts w:ascii="Times New Roman" w:hAnsi="Times New Roman" w:cs="Times New Roman"/>
+          <w:sz w:val="24"/>
+          <w:szCs w:val="24"/>
+        </w:rPr>
+        <w:t>. Along the left-</w:t>
+      </w:r>
+      <w:r>
+        <w:rPr>
+          <w:rFonts w:ascii="Times New Roman" w:hAnsi="Times New Roman" w:cs="Times New Roman"/>
+          <w:sz w:val="24"/>
+          <w:szCs w:val="24"/>
+        </w:rPr>
+        <w:t>hand side are ava</w:t>
+      </w:r>
+      <w:r>
+        <w:rPr>
+          <w:rFonts w:ascii="Times New Roman" w:hAnsi="Times New Roman" w:cs="Times New Roman"/>
+          <w:sz w:val="24"/>
+          <w:szCs w:val="24"/>
+        </w:rPr>
+        <w:t>ilable widgets, while the right-</w:t>
+      </w:r>
+      <w:r>
+        <w:rPr>
+          <w:rFonts w:ascii="Times New Roman" w:hAnsi="Times New Roman" w:cs="Times New Roman"/>
+          <w:sz w:val="24"/>
+          <w:szCs w:val="24"/>
+        </w:rPr>
+        <w:t xml:space="preserve">hand side contains information about the selected widget, such as ID and handler. </w:t>
+      </w:r>
+    </w:p>
+    <w:p>
+      <w:pPr>
+        <w:rPr>
+          <w:rFonts w:ascii="Times New Roman" w:hAnsi="Times New Roman" w:cs="Times New Roman"/>
+          <w:sz w:val="24"/>
+          <w:szCs w:val="24"/>
+        </w:rPr>
+      </w:pPr>
+      <w:r>
+        <w:rPr>
+          <w:rFonts w:ascii="Times New Roman" w:hAnsi="Times New Roman" w:cs="Times New Roman"/>
+          <w:noProof/>
+          <w:sz w:val="24"/>
+          <w:szCs w:val="24"/>
+        </w:rPr>
         <w:lastRenderedPageBreak/>
-        <w:t xml:space="preserve">JavaFX and </w:t>
-      </w:r>
-      <w:r>
-        <w:rPr>
-          <w:rFonts w:ascii="Times New Roman" w:hAnsi="Times New Roman" w:cs="Times New Roman"/>
-          <w:b/>
-          <w:sz w:val="24"/>
-          <w:szCs w:val="24"/>
-        </w:rPr>
-        <w:t>Scene B</w:t>
-      </w:r>
-      <w:r>
-        <w:rPr>
-          <w:rFonts w:ascii="Times New Roman" w:hAnsi="Times New Roman" w:cs="Times New Roman"/>
-          <w:b/>
-          <w:sz w:val="24"/>
-          <w:szCs w:val="24"/>
-        </w:rPr>
-        <w:t>uilder</w:t>
-      </w:r>
-    </w:p>
-    <w:p>
-      <w:pPr>
-        <w:rPr>
-          <w:rFonts w:ascii="Times New Roman" w:hAnsi="Times New Roman" w:cs="Times New Roman"/>
-          <w:sz w:val="24"/>
-          <w:szCs w:val="24"/>
-        </w:rPr>
-      </w:pPr>
-      <w:r>
-        <w:rPr>
-          <w:rFonts w:ascii="Times New Roman" w:hAnsi="Times New Roman" w:cs="Times New Roman"/>
-          <w:sz w:val="24"/>
-          <w:szCs w:val="24"/>
-        </w:rPr>
-        <w:t xml:space="preserve">JavaFX is Oracle’s latest set of tools for developing GUIs. We used it in our project for two reasons; ease of use thanks to Scene Builder, and to gain experience with newer technologies instead of working with old, soon-to-be deprecated </w:t>
-      </w:r>
-      <w:r>
-        <w:rPr>
-          <w:rFonts w:ascii="Times New Roman" w:hAnsi="Times New Roman" w:cs="Times New Roman"/>
-          <w:sz w:val="24"/>
-          <w:szCs w:val="24"/>
-        </w:rPr>
-        <w:t>Swing components</w:t>
-      </w:r>
-      <w:r>
-        <w:rPr>
-          <w:rFonts w:ascii="Times New Roman" w:hAnsi="Times New Roman" w:cs="Times New Roman"/>
-          <w:sz w:val="24"/>
-          <w:szCs w:val="24"/>
-        </w:rPr>
-        <w:t xml:space="preserve">. It allows for drag and drop capabilities of different widgets and editing different parameters all from the same window. This information is then stored on an FXML file. Shown below is </w:t>
-      </w:r>
-      <w:r>
-        <w:rPr>
-          <w:rFonts w:ascii="Times New Roman" w:hAnsi="Times New Roman" w:cs="Times New Roman"/>
-          <w:sz w:val="24"/>
-          <w:szCs w:val="24"/>
-        </w:rPr>
-        <w:t xml:space="preserve">Scene Builder in action on </w:t>
-      </w:r>
-      <w:proofErr w:type="spellStart"/>
-      <w:r>
-        <w:rPr>
-          <w:rFonts w:ascii="Times New Roman" w:hAnsi="Times New Roman" w:cs="Times New Roman"/>
-          <w:sz w:val="24"/>
-          <w:szCs w:val="24"/>
-        </w:rPr>
-        <w:t>Crea</w:t>
-      </w:r>
-      <w:r>
-        <w:rPr>
-          <w:rFonts w:ascii="Times New Roman" w:hAnsi="Times New Roman" w:cs="Times New Roman"/>
-          <w:sz w:val="24"/>
-          <w:szCs w:val="24"/>
-        </w:rPr>
-        <w:t>teTestView.fxml</w:t>
-      </w:r>
-      <w:proofErr w:type="spellEnd"/>
-      <w:r>
-        <w:rPr>
-          <w:rFonts w:ascii="Times New Roman" w:hAnsi="Times New Roman" w:cs="Times New Roman"/>
-          <w:sz w:val="24"/>
-          <w:szCs w:val="24"/>
-        </w:rPr>
-        <w:t>. Along the left-</w:t>
-      </w:r>
-      <w:r>
-        <w:rPr>
-          <w:rFonts w:ascii="Times New Roman" w:hAnsi="Times New Roman" w:cs="Times New Roman"/>
-          <w:sz w:val="24"/>
-          <w:szCs w:val="24"/>
-        </w:rPr>
-        <w:t>hand side are ava</w:t>
-      </w:r>
-      <w:r>
-        <w:rPr>
-          <w:rFonts w:ascii="Times New Roman" w:hAnsi="Times New Roman" w:cs="Times New Roman"/>
-          <w:sz w:val="24"/>
-          <w:szCs w:val="24"/>
-        </w:rPr>
-        <w:t>ilable widgets, while the right-</w:t>
-      </w:r>
-      <w:r>
-        <w:rPr>
-          <w:rFonts w:ascii="Times New Roman" w:hAnsi="Times New Roman" w:cs="Times New Roman"/>
-          <w:sz w:val="24"/>
-          <w:szCs w:val="24"/>
-        </w:rPr>
-        <w:t xml:space="preserve">hand side contains information about the selected widget, such as ID and handler. </w:t>
-      </w:r>
-    </w:p>
-    <w:p>
-      <w:pPr>
-        <w:rPr>
-          <w:rFonts w:ascii="Times New Roman" w:hAnsi="Times New Roman" w:cs="Times New Roman"/>
-          <w:sz w:val="24"/>
-          <w:szCs w:val="24"/>
-        </w:rPr>
-      </w:pPr>
-      <w:r>
-        <w:rPr>
-          <w:rFonts w:ascii="Times New Roman" w:hAnsi="Times New Roman" w:cs="Times New Roman"/>
-          <w:noProof/>
-          <w:sz w:val="24"/>
-          <w:szCs w:val="24"/>
-        </w:rPr>
         <w:drawing>
           <wp:inline distT="0" distB="0" distL="0" distR="0" wp14:anchorId="10A3A4BA" wp14:editId="55072478">
             <wp:extent cx="5731510" cy="3223895"/>
@@ -16728,7 +17794,7 @@
                     <pic:cNvPicPr/>
                   </pic:nvPicPr>
                   <pic:blipFill>
-                    <a:blip r:embed="rId32"/>
+                    <a:blip r:embed="rId42"/>
                     <a:stretch>
                       <a:fillRect/>
                     </a:stretch>
@@ -16794,7 +17860,7 @@
                     <pic:cNvPicPr/>
                   </pic:nvPicPr>
                   <pic:blipFill>
-                    <a:blip r:embed="rId33"/>
+                    <a:blip r:embed="rId43"/>
                     <a:stretch>
                       <a:fillRect/>
                     </a:stretch>
@@ -16842,7 +17908,7 @@
                     <pic:cNvPicPr/>
                   </pic:nvPicPr>
                   <pic:blipFill>
-                    <a:blip r:embed="rId34">
+                    <a:blip r:embed="rId44">
                       <a:extLst>
                         <a:ext uri="{28A0092B-C50C-407E-A947-70E740481C1C}">
                           <a14:useLocalDpi xmlns:a14="http://schemas.microsoft.com/office/drawing/2010/main" val="0"/>
@@ -16897,7 +17963,7 @@
                     <pic:cNvPicPr/>
                   </pic:nvPicPr>
                   <pic:blipFill>
-                    <a:blip r:embed="rId35"/>
+                    <a:blip r:embed="rId45"/>
                     <a:stretch>
                       <a:fillRect/>
                     </a:stretch>
@@ -17007,340 +18073,340 @@
           <w:sz w:val="24"/>
           <w:szCs w:val="24"/>
         </w:rPr>
+        <w:t xml:space="preserve">9. </w:t>
+      </w:r>
+      <w:r>
+        <w:rPr>
+          <w:rFonts w:ascii="Times New Roman" w:hAnsi="Times New Roman" w:cs="Times New Roman"/>
+          <w:b/>
+          <w:sz w:val="24"/>
+          <w:szCs w:val="24"/>
+        </w:rPr>
+        <w:t>Evidence of Testing</w:t>
+      </w:r>
+    </w:p>
+    <w:p>
+      <w:pPr>
+        <w:rPr>
+          <w:rFonts w:ascii="Times New Roman" w:hAnsi="Times New Roman" w:cs="Times New Roman"/>
+          <w:sz w:val="24"/>
+          <w:szCs w:val="24"/>
+        </w:rPr>
+      </w:pPr>
+      <w:r>
+        <w:rPr>
+          <w:rFonts w:ascii="Times New Roman" w:hAnsi="Times New Roman" w:cs="Times New Roman"/>
+          <w:sz w:val="24"/>
+          <w:szCs w:val="24"/>
+        </w:rPr>
+        <w:t>We</w:t>
+      </w:r>
+      <w:r>
+        <w:rPr>
+          <w:rFonts w:ascii="Times New Roman" w:hAnsi="Times New Roman" w:cs="Times New Roman"/>
+          <w:sz w:val="24"/>
+          <w:szCs w:val="24"/>
+        </w:rPr>
+        <w:t xml:space="preserve"> implemented a Tes</w:t>
+      </w:r>
+      <w:r>
+        <w:rPr>
+          <w:rFonts w:ascii="Times New Roman" w:hAnsi="Times New Roman" w:cs="Times New Roman"/>
+          <w:sz w:val="24"/>
+          <w:szCs w:val="24"/>
+        </w:rPr>
+        <w:t xml:space="preserve">t Primer which runs </w:t>
+      </w:r>
+      <w:r>
+        <w:rPr>
+          <w:rFonts w:ascii="Times New Roman" w:hAnsi="Times New Roman" w:cs="Times New Roman"/>
+          <w:sz w:val="24"/>
+          <w:szCs w:val="24"/>
+        </w:rPr>
+        <w:t>two test suites.</w:t>
+      </w:r>
+      <w:r>
+        <w:rPr>
+          <w:rFonts w:ascii="Times New Roman" w:hAnsi="Times New Roman" w:cs="Times New Roman"/>
+          <w:sz w:val="24"/>
+          <w:szCs w:val="24"/>
+        </w:rPr>
+        <w:t xml:space="preserve"> </w:t>
+      </w:r>
+      <w:r>
+        <w:rPr>
+          <w:rFonts w:ascii="Times New Roman" w:hAnsi="Times New Roman" w:cs="Times New Roman"/>
+          <w:sz w:val="24"/>
+          <w:szCs w:val="24"/>
+        </w:rPr>
+        <w:t>The fi</w:t>
+      </w:r>
+      <w:r>
+        <w:rPr>
+          <w:rFonts w:ascii="Times New Roman" w:hAnsi="Times New Roman" w:cs="Times New Roman"/>
+          <w:sz w:val="24"/>
+          <w:szCs w:val="24"/>
+        </w:rPr>
+        <w:t>rs</w:t>
+      </w:r>
+      <w:r>
+        <w:rPr>
+          <w:rFonts w:ascii="Times New Roman" w:hAnsi="Times New Roman" w:cs="Times New Roman"/>
+          <w:sz w:val="24"/>
+          <w:szCs w:val="24"/>
+        </w:rPr>
+        <w:t xml:space="preserve">t one is </w:t>
+      </w:r>
+      <w:proofErr w:type="spellStart"/>
+      <w:r>
+        <w:rPr>
+          <w:rFonts w:ascii="Times New Roman" w:hAnsi="Times New Roman" w:cs="Times New Roman"/>
+          <w:sz w:val="24"/>
+          <w:szCs w:val="24"/>
+        </w:rPr>
+        <w:t>DatabaseOperationTest</w:t>
+      </w:r>
+      <w:proofErr w:type="spellEnd"/>
+      <w:r>
+        <w:rPr>
+          <w:rFonts w:ascii="Times New Roman" w:hAnsi="Times New Roman" w:cs="Times New Roman"/>
+          <w:sz w:val="24"/>
+          <w:szCs w:val="24"/>
+        </w:rPr>
+        <w:t>,</w:t>
+      </w:r>
+      <w:r>
+        <w:rPr>
+          <w:rFonts w:ascii="Times New Roman" w:hAnsi="Times New Roman" w:cs="Times New Roman"/>
+          <w:sz w:val="24"/>
+          <w:szCs w:val="24"/>
+        </w:rPr>
+        <w:t xml:space="preserve"> which is </w:t>
+      </w:r>
+      <w:r>
+        <w:rPr>
+          <w:rFonts w:ascii="Times New Roman" w:hAnsi="Times New Roman" w:cs="Times New Roman"/>
+          <w:sz w:val="24"/>
+          <w:szCs w:val="24"/>
+        </w:rPr>
+        <w:t xml:space="preserve">JUnit testing for </w:t>
+      </w:r>
+      <w:proofErr w:type="spellStart"/>
+      <w:r>
+        <w:rPr>
+          <w:rFonts w:ascii="Times New Roman" w:hAnsi="Times New Roman" w:cs="Times New Roman"/>
+          <w:sz w:val="24"/>
+          <w:szCs w:val="24"/>
+        </w:rPr>
+        <w:t>TestAddData</w:t>
+      </w:r>
+      <w:proofErr w:type="spellEnd"/>
+      <w:r>
+        <w:rPr>
+          <w:rFonts w:ascii="Times New Roman" w:hAnsi="Times New Roman" w:cs="Times New Roman"/>
+          <w:sz w:val="24"/>
+          <w:szCs w:val="24"/>
+        </w:rPr>
+        <w:t>.</w:t>
+      </w:r>
+      <w:r>
+        <w:rPr>
+          <w:rFonts w:ascii="Times New Roman" w:hAnsi="Times New Roman" w:cs="Times New Roman"/>
+          <w:sz w:val="24"/>
+          <w:szCs w:val="24"/>
+        </w:rPr>
+        <w:t xml:space="preserve"> Second is </w:t>
+      </w:r>
+      <w:proofErr w:type="spellStart"/>
+      <w:r>
+        <w:rPr>
+          <w:rFonts w:ascii="Times New Roman" w:hAnsi="Times New Roman" w:cs="Times New Roman"/>
+          <w:sz w:val="24"/>
+          <w:szCs w:val="24"/>
+        </w:rPr>
+        <w:t>InterceptorDisp</w:t>
+      </w:r>
+      <w:r>
+        <w:rPr>
+          <w:rFonts w:ascii="Times New Roman" w:hAnsi="Times New Roman" w:cs="Times New Roman"/>
+          <w:sz w:val="24"/>
+          <w:szCs w:val="24"/>
+        </w:rPr>
+        <w:t>atcherTest</w:t>
+      </w:r>
+      <w:proofErr w:type="spellEnd"/>
+      <w:r>
+        <w:rPr>
+          <w:rFonts w:ascii="Times New Roman" w:hAnsi="Times New Roman" w:cs="Times New Roman"/>
+          <w:sz w:val="24"/>
+          <w:szCs w:val="24"/>
+        </w:rPr>
+        <w:t xml:space="preserve"> which is a </w:t>
+      </w:r>
+      <w:r>
+        <w:rPr>
+          <w:rFonts w:ascii="Times New Roman" w:hAnsi="Times New Roman" w:cs="Times New Roman"/>
+          <w:sz w:val="24"/>
+          <w:szCs w:val="24"/>
+        </w:rPr>
+        <w:t xml:space="preserve">JUnit test for </w:t>
+      </w:r>
+      <w:proofErr w:type="spellStart"/>
+      <w:r>
+        <w:rPr>
+          <w:rFonts w:ascii="Times New Roman" w:hAnsi="Times New Roman" w:cs="Times New Roman"/>
+          <w:sz w:val="24"/>
+          <w:szCs w:val="24"/>
+        </w:rPr>
+        <w:t>TestInvok</w:t>
+      </w:r>
+      <w:r>
+        <w:rPr>
+          <w:rFonts w:ascii="Times New Roman" w:hAnsi="Times New Roman" w:cs="Times New Roman"/>
+          <w:sz w:val="24"/>
+          <w:szCs w:val="24"/>
+        </w:rPr>
+        <w:t>e</w:t>
+      </w:r>
+      <w:proofErr w:type="spellEnd"/>
+      <w:r>
+        <w:rPr>
+          <w:rFonts w:ascii="Times New Roman" w:hAnsi="Times New Roman" w:cs="Times New Roman"/>
+          <w:sz w:val="24"/>
+          <w:szCs w:val="24"/>
+        </w:rPr>
+        <w:t xml:space="preserve"> and </w:t>
+      </w:r>
+      <w:proofErr w:type="spellStart"/>
+      <w:r>
+        <w:rPr>
+          <w:rFonts w:ascii="Times New Roman" w:hAnsi="Times New Roman" w:cs="Times New Roman"/>
+          <w:sz w:val="24"/>
+          <w:szCs w:val="24"/>
+        </w:rPr>
+        <w:t>TestLoggerResultForm</w:t>
+      </w:r>
+      <w:proofErr w:type="spellEnd"/>
+      <w:r>
+        <w:rPr>
+          <w:rFonts w:ascii="Times New Roman" w:hAnsi="Times New Roman" w:cs="Times New Roman"/>
+          <w:sz w:val="24"/>
+          <w:szCs w:val="24"/>
+        </w:rPr>
+        <w:t>. Thes</w:t>
+      </w:r>
+      <w:r>
+        <w:rPr>
+          <w:rFonts w:ascii="Times New Roman" w:hAnsi="Times New Roman" w:cs="Times New Roman"/>
+          <w:sz w:val="24"/>
+          <w:szCs w:val="24"/>
+        </w:rPr>
+        <w:t xml:space="preserve">e tests </w:t>
+      </w:r>
+      <w:r>
+        <w:rPr>
+          <w:rFonts w:ascii="Times New Roman" w:hAnsi="Times New Roman" w:cs="Times New Roman"/>
+          <w:sz w:val="24"/>
+          <w:szCs w:val="24"/>
+        </w:rPr>
+        <w:t>told</w:t>
+      </w:r>
+      <w:r>
+        <w:rPr>
+          <w:rFonts w:ascii="Times New Roman" w:hAnsi="Times New Roman" w:cs="Times New Roman"/>
+          <w:sz w:val="24"/>
+          <w:szCs w:val="24"/>
+        </w:rPr>
+        <w:t xml:space="preserve"> us whether our database access method</w:t>
+      </w:r>
+      <w:r>
+        <w:rPr>
+          <w:rFonts w:ascii="Times New Roman" w:hAnsi="Times New Roman" w:cs="Times New Roman"/>
+          <w:sz w:val="24"/>
+          <w:szCs w:val="24"/>
+        </w:rPr>
+        <w:t xml:space="preserve"> </w:t>
+      </w:r>
+      <w:r>
+        <w:rPr>
+          <w:rFonts w:ascii="Times New Roman" w:hAnsi="Times New Roman" w:cs="Times New Roman"/>
+          <w:sz w:val="24"/>
+          <w:szCs w:val="24"/>
+        </w:rPr>
+        <w:t xml:space="preserve">(text file operation) </w:t>
+      </w:r>
+      <w:r>
+        <w:rPr>
+          <w:rFonts w:ascii="Times New Roman" w:hAnsi="Times New Roman" w:cs="Times New Roman"/>
+          <w:sz w:val="24"/>
+          <w:szCs w:val="24"/>
+        </w:rPr>
+        <w:t>was</w:t>
+      </w:r>
+      <w:r>
+        <w:rPr>
+          <w:rFonts w:ascii="Times New Roman" w:hAnsi="Times New Roman" w:cs="Times New Roman"/>
+          <w:sz w:val="24"/>
+          <w:szCs w:val="24"/>
+        </w:rPr>
+        <w:t xml:space="preserve"> working as we </w:t>
+      </w:r>
+      <w:r>
+        <w:rPr>
+          <w:rFonts w:ascii="Times New Roman" w:hAnsi="Times New Roman" w:cs="Times New Roman"/>
+          <w:sz w:val="24"/>
+          <w:szCs w:val="24"/>
+        </w:rPr>
+        <w:t xml:space="preserve">had </w:t>
+      </w:r>
+      <w:r>
+        <w:rPr>
+          <w:rFonts w:ascii="Times New Roman" w:hAnsi="Times New Roman" w:cs="Times New Roman"/>
+          <w:sz w:val="24"/>
+          <w:szCs w:val="24"/>
+        </w:rPr>
+        <w:t>intend</w:t>
+      </w:r>
+      <w:r>
+        <w:rPr>
+          <w:rFonts w:ascii="Times New Roman" w:hAnsi="Times New Roman" w:cs="Times New Roman"/>
+          <w:sz w:val="24"/>
+          <w:szCs w:val="24"/>
+        </w:rPr>
+        <w:t>ed</w:t>
+      </w:r>
+      <w:r>
+        <w:rPr>
+          <w:rFonts w:ascii="Times New Roman" w:hAnsi="Times New Roman" w:cs="Times New Roman"/>
+          <w:sz w:val="24"/>
+          <w:szCs w:val="24"/>
+        </w:rPr>
+        <w:t xml:space="preserve"> and whether dispatcher </w:t>
+      </w:r>
+      <w:r>
+        <w:rPr>
+          <w:rFonts w:ascii="Times New Roman" w:hAnsi="Times New Roman" w:cs="Times New Roman"/>
+          <w:sz w:val="24"/>
+          <w:szCs w:val="24"/>
+        </w:rPr>
+        <w:t>was working as we designed it to.</w:t>
+      </w:r>
+    </w:p>
+    <w:p>
+      <w:pPr>
+        <w:rPr>
+          <w:rFonts w:ascii="Times New Roman" w:hAnsi="Times New Roman" w:cs="Times New Roman"/>
+          <w:sz w:val="24"/>
+          <w:szCs w:val="24"/>
+        </w:rPr>
+      </w:pPr>
+      <w:r>
+        <w:rPr>
+          <w:rFonts w:ascii="Times New Roman" w:hAnsi="Times New Roman" w:cs="Times New Roman"/>
+          <w:sz w:val="24"/>
+          <w:szCs w:val="24"/>
+        </w:rPr>
         <w:lastRenderedPageBreak/>
-        <w:t xml:space="preserve">9. </w:t>
-      </w:r>
-      <w:r>
-        <w:rPr>
-          <w:rFonts w:ascii="Times New Roman" w:hAnsi="Times New Roman" w:cs="Times New Roman"/>
-          <w:b/>
-          <w:sz w:val="24"/>
-          <w:szCs w:val="24"/>
-        </w:rPr>
-        <w:t>Evidence of Testing</w:t>
-      </w:r>
-    </w:p>
-    <w:p>
-      <w:pPr>
-        <w:rPr>
-          <w:rFonts w:ascii="Times New Roman" w:hAnsi="Times New Roman" w:cs="Times New Roman"/>
-          <w:sz w:val="24"/>
-          <w:szCs w:val="24"/>
-        </w:rPr>
-      </w:pPr>
-      <w:r>
-        <w:rPr>
-          <w:rFonts w:ascii="Times New Roman" w:hAnsi="Times New Roman" w:cs="Times New Roman"/>
-          <w:sz w:val="24"/>
-          <w:szCs w:val="24"/>
-        </w:rPr>
-        <w:t>We</w:t>
-      </w:r>
-      <w:r>
-        <w:rPr>
-          <w:rFonts w:ascii="Times New Roman" w:hAnsi="Times New Roman" w:cs="Times New Roman"/>
-          <w:sz w:val="24"/>
-          <w:szCs w:val="24"/>
-        </w:rPr>
-        <w:t xml:space="preserve"> implemented a Tes</w:t>
-      </w:r>
-      <w:r>
-        <w:rPr>
-          <w:rFonts w:ascii="Times New Roman" w:hAnsi="Times New Roman" w:cs="Times New Roman"/>
-          <w:sz w:val="24"/>
-          <w:szCs w:val="24"/>
-        </w:rPr>
-        <w:t xml:space="preserve">t Primer which runs </w:t>
-      </w:r>
-      <w:r>
-        <w:rPr>
-          <w:rFonts w:ascii="Times New Roman" w:hAnsi="Times New Roman" w:cs="Times New Roman"/>
-          <w:sz w:val="24"/>
-          <w:szCs w:val="24"/>
-        </w:rPr>
-        <w:t>two test suites.</w:t>
-      </w:r>
-      <w:r>
-        <w:rPr>
-          <w:rFonts w:ascii="Times New Roman" w:hAnsi="Times New Roman" w:cs="Times New Roman"/>
-          <w:sz w:val="24"/>
-          <w:szCs w:val="24"/>
-        </w:rPr>
-        <w:t xml:space="preserve"> </w:t>
-      </w:r>
-      <w:r>
-        <w:rPr>
-          <w:rFonts w:ascii="Times New Roman" w:hAnsi="Times New Roman" w:cs="Times New Roman"/>
-          <w:sz w:val="24"/>
-          <w:szCs w:val="24"/>
-        </w:rPr>
-        <w:t>The fi</w:t>
-      </w:r>
-      <w:r>
-        <w:rPr>
-          <w:rFonts w:ascii="Times New Roman" w:hAnsi="Times New Roman" w:cs="Times New Roman"/>
-          <w:sz w:val="24"/>
-          <w:szCs w:val="24"/>
-        </w:rPr>
-        <w:t>rs</w:t>
-      </w:r>
-      <w:r>
-        <w:rPr>
-          <w:rFonts w:ascii="Times New Roman" w:hAnsi="Times New Roman" w:cs="Times New Roman"/>
-          <w:sz w:val="24"/>
-          <w:szCs w:val="24"/>
-        </w:rPr>
-        <w:t xml:space="preserve">t one is </w:t>
-      </w:r>
-      <w:proofErr w:type="spellStart"/>
-      <w:r>
-        <w:rPr>
-          <w:rFonts w:ascii="Times New Roman" w:hAnsi="Times New Roman" w:cs="Times New Roman"/>
-          <w:sz w:val="24"/>
-          <w:szCs w:val="24"/>
-        </w:rPr>
-        <w:t>DatabaseOperationTest</w:t>
-      </w:r>
-      <w:proofErr w:type="spellEnd"/>
-      <w:r>
-        <w:rPr>
-          <w:rFonts w:ascii="Times New Roman" w:hAnsi="Times New Roman" w:cs="Times New Roman"/>
-          <w:sz w:val="24"/>
-          <w:szCs w:val="24"/>
-        </w:rPr>
-        <w:t>,</w:t>
-      </w:r>
-      <w:r>
-        <w:rPr>
-          <w:rFonts w:ascii="Times New Roman" w:hAnsi="Times New Roman" w:cs="Times New Roman"/>
-          <w:sz w:val="24"/>
-          <w:szCs w:val="24"/>
-        </w:rPr>
-        <w:t xml:space="preserve"> which is </w:t>
-      </w:r>
-      <w:r>
-        <w:rPr>
-          <w:rFonts w:ascii="Times New Roman" w:hAnsi="Times New Roman" w:cs="Times New Roman"/>
-          <w:sz w:val="24"/>
-          <w:szCs w:val="24"/>
-        </w:rPr>
-        <w:t xml:space="preserve">JUnit testing for </w:t>
-      </w:r>
-      <w:proofErr w:type="spellStart"/>
-      <w:r>
-        <w:rPr>
-          <w:rFonts w:ascii="Times New Roman" w:hAnsi="Times New Roman" w:cs="Times New Roman"/>
-          <w:sz w:val="24"/>
-          <w:szCs w:val="24"/>
-        </w:rPr>
-        <w:t>TestAddData</w:t>
-      </w:r>
-      <w:proofErr w:type="spellEnd"/>
-      <w:r>
-        <w:rPr>
-          <w:rFonts w:ascii="Times New Roman" w:hAnsi="Times New Roman" w:cs="Times New Roman"/>
-          <w:sz w:val="24"/>
-          <w:szCs w:val="24"/>
-        </w:rPr>
-        <w:t>.</w:t>
-      </w:r>
-      <w:r>
-        <w:rPr>
-          <w:rFonts w:ascii="Times New Roman" w:hAnsi="Times New Roman" w:cs="Times New Roman"/>
-          <w:sz w:val="24"/>
-          <w:szCs w:val="24"/>
-        </w:rPr>
-        <w:t xml:space="preserve"> Second is </w:t>
-      </w:r>
-      <w:proofErr w:type="spellStart"/>
-      <w:r>
-        <w:rPr>
-          <w:rFonts w:ascii="Times New Roman" w:hAnsi="Times New Roman" w:cs="Times New Roman"/>
-          <w:sz w:val="24"/>
-          <w:szCs w:val="24"/>
-        </w:rPr>
-        <w:t>InterceptorDisp</w:t>
-      </w:r>
-      <w:r>
-        <w:rPr>
-          <w:rFonts w:ascii="Times New Roman" w:hAnsi="Times New Roman" w:cs="Times New Roman"/>
-          <w:sz w:val="24"/>
-          <w:szCs w:val="24"/>
-        </w:rPr>
-        <w:t>atcherTest</w:t>
-      </w:r>
-      <w:proofErr w:type="spellEnd"/>
-      <w:r>
-        <w:rPr>
-          <w:rFonts w:ascii="Times New Roman" w:hAnsi="Times New Roman" w:cs="Times New Roman"/>
-          <w:sz w:val="24"/>
-          <w:szCs w:val="24"/>
-        </w:rPr>
-        <w:t xml:space="preserve"> which is a </w:t>
-      </w:r>
-      <w:r>
-        <w:rPr>
-          <w:rFonts w:ascii="Times New Roman" w:hAnsi="Times New Roman" w:cs="Times New Roman"/>
-          <w:sz w:val="24"/>
-          <w:szCs w:val="24"/>
-        </w:rPr>
-        <w:t xml:space="preserve">JUnit test for </w:t>
-      </w:r>
-      <w:proofErr w:type="spellStart"/>
-      <w:r>
-        <w:rPr>
-          <w:rFonts w:ascii="Times New Roman" w:hAnsi="Times New Roman" w:cs="Times New Roman"/>
-          <w:sz w:val="24"/>
-          <w:szCs w:val="24"/>
-        </w:rPr>
-        <w:t>TestInvok</w:t>
-      </w:r>
-      <w:r>
-        <w:rPr>
-          <w:rFonts w:ascii="Times New Roman" w:hAnsi="Times New Roman" w:cs="Times New Roman"/>
-          <w:sz w:val="24"/>
-          <w:szCs w:val="24"/>
-        </w:rPr>
-        <w:t>e</w:t>
-      </w:r>
-      <w:proofErr w:type="spellEnd"/>
-      <w:r>
-        <w:rPr>
-          <w:rFonts w:ascii="Times New Roman" w:hAnsi="Times New Roman" w:cs="Times New Roman"/>
-          <w:sz w:val="24"/>
-          <w:szCs w:val="24"/>
-        </w:rPr>
-        <w:t xml:space="preserve"> and </w:t>
-      </w:r>
-      <w:proofErr w:type="spellStart"/>
-      <w:r>
-        <w:rPr>
-          <w:rFonts w:ascii="Times New Roman" w:hAnsi="Times New Roman" w:cs="Times New Roman"/>
-          <w:sz w:val="24"/>
-          <w:szCs w:val="24"/>
-        </w:rPr>
-        <w:t>TestLoggerResultForm</w:t>
-      </w:r>
-      <w:proofErr w:type="spellEnd"/>
-      <w:r>
-        <w:rPr>
-          <w:rFonts w:ascii="Times New Roman" w:hAnsi="Times New Roman" w:cs="Times New Roman"/>
-          <w:sz w:val="24"/>
-          <w:szCs w:val="24"/>
-        </w:rPr>
-        <w:t>. Thes</w:t>
-      </w:r>
-      <w:r>
-        <w:rPr>
-          <w:rFonts w:ascii="Times New Roman" w:hAnsi="Times New Roman" w:cs="Times New Roman"/>
-          <w:sz w:val="24"/>
-          <w:szCs w:val="24"/>
-        </w:rPr>
-        <w:t xml:space="preserve">e tests </w:t>
-      </w:r>
-      <w:r>
-        <w:rPr>
-          <w:rFonts w:ascii="Times New Roman" w:hAnsi="Times New Roman" w:cs="Times New Roman"/>
-          <w:sz w:val="24"/>
-          <w:szCs w:val="24"/>
-        </w:rPr>
-        <w:t>told</w:t>
-      </w:r>
-      <w:r>
-        <w:rPr>
-          <w:rFonts w:ascii="Times New Roman" w:hAnsi="Times New Roman" w:cs="Times New Roman"/>
-          <w:sz w:val="24"/>
-          <w:szCs w:val="24"/>
-        </w:rPr>
-        <w:t xml:space="preserve"> us whether our database access method</w:t>
-      </w:r>
-      <w:r>
-        <w:rPr>
-          <w:rFonts w:ascii="Times New Roman" w:hAnsi="Times New Roman" w:cs="Times New Roman"/>
-          <w:sz w:val="24"/>
-          <w:szCs w:val="24"/>
-        </w:rPr>
-        <w:t xml:space="preserve"> </w:t>
-      </w:r>
-      <w:r>
-        <w:rPr>
-          <w:rFonts w:ascii="Times New Roman" w:hAnsi="Times New Roman" w:cs="Times New Roman"/>
-          <w:sz w:val="24"/>
-          <w:szCs w:val="24"/>
-        </w:rPr>
-        <w:t xml:space="preserve">(text file operation) </w:t>
-      </w:r>
-      <w:r>
-        <w:rPr>
-          <w:rFonts w:ascii="Times New Roman" w:hAnsi="Times New Roman" w:cs="Times New Roman"/>
-          <w:sz w:val="24"/>
-          <w:szCs w:val="24"/>
-        </w:rPr>
-        <w:t>was</w:t>
-      </w:r>
-      <w:r>
-        <w:rPr>
-          <w:rFonts w:ascii="Times New Roman" w:hAnsi="Times New Roman" w:cs="Times New Roman"/>
-          <w:sz w:val="24"/>
-          <w:szCs w:val="24"/>
-        </w:rPr>
-        <w:t xml:space="preserve"> working as we </w:t>
-      </w:r>
-      <w:r>
-        <w:rPr>
-          <w:rFonts w:ascii="Times New Roman" w:hAnsi="Times New Roman" w:cs="Times New Roman"/>
-          <w:sz w:val="24"/>
-          <w:szCs w:val="24"/>
-        </w:rPr>
-        <w:t xml:space="preserve">had </w:t>
-      </w:r>
-      <w:r>
-        <w:rPr>
-          <w:rFonts w:ascii="Times New Roman" w:hAnsi="Times New Roman" w:cs="Times New Roman"/>
-          <w:sz w:val="24"/>
-          <w:szCs w:val="24"/>
-        </w:rPr>
-        <w:t>intend</w:t>
-      </w:r>
-      <w:r>
-        <w:rPr>
-          <w:rFonts w:ascii="Times New Roman" w:hAnsi="Times New Roman" w:cs="Times New Roman"/>
-          <w:sz w:val="24"/>
-          <w:szCs w:val="24"/>
-        </w:rPr>
-        <w:t>ed</w:t>
-      </w:r>
-      <w:r>
-        <w:rPr>
-          <w:rFonts w:ascii="Times New Roman" w:hAnsi="Times New Roman" w:cs="Times New Roman"/>
-          <w:sz w:val="24"/>
-          <w:szCs w:val="24"/>
-        </w:rPr>
-        <w:t xml:space="preserve"> and whether dispatcher </w:t>
-      </w:r>
-      <w:r>
-        <w:rPr>
-          <w:rFonts w:ascii="Times New Roman" w:hAnsi="Times New Roman" w:cs="Times New Roman"/>
-          <w:sz w:val="24"/>
-          <w:szCs w:val="24"/>
-        </w:rPr>
-        <w:t>was working as we designed it to.</w:t>
-      </w:r>
-    </w:p>
-    <w:p>
-      <w:pPr>
-        <w:rPr>
-          <w:rFonts w:ascii="Times New Roman" w:hAnsi="Times New Roman" w:cs="Times New Roman"/>
-          <w:sz w:val="24"/>
-          <w:szCs w:val="24"/>
-        </w:rPr>
-      </w:pPr>
-      <w:r>
-        <w:rPr>
-          <w:rFonts w:ascii="Times New Roman" w:hAnsi="Times New Roman" w:cs="Times New Roman"/>
-          <w:sz w:val="24"/>
-          <w:szCs w:val="24"/>
-        </w:rPr>
         <w:t xml:space="preserve">For </w:t>
       </w:r>
       <w:proofErr w:type="spellStart"/>
@@ -17532,7 +18598,7 @@
                     </pic:cNvPicPr>
                   </pic:nvPicPr>
                   <pic:blipFill>
-                    <a:blip r:embed="rId36"/>
+                    <a:blip r:embed="rId46"/>
                     <a:stretch>
                       <a:fillRect/>
                     </a:stretch>
@@ -17587,7 +18653,7 @@
                     </pic:cNvPicPr>
                   </pic:nvPicPr>
                   <pic:blipFill>
-                    <a:blip r:embed="rId37"/>
+                    <a:blip r:embed="rId47"/>
                     <a:stretch>
                       <a:fillRect/>
                     </a:stretch>
@@ -17948,7 +19014,7 @@
                     </pic:cNvPicPr>
                   </pic:nvPicPr>
                   <pic:blipFill>
-                    <a:blip r:embed="rId38"/>
+                    <a:blip r:embed="rId48"/>
                     <a:stretch>
                       <a:fillRect/>
                     </a:stretch>
@@ -18064,7 +19130,7 @@
                     </pic:cNvPicPr>
                   </pic:nvPicPr>
                   <pic:blipFill>
-                    <a:blip r:embed="rId39"/>
+                    <a:blip r:embed="rId49"/>
                     <a:stretch>
                       <a:fillRect/>
                     </a:stretch>
@@ -18277,7 +19343,6 @@
         <w:rPr>
           <w:noProof/>
         </w:rPr>
-        <w:lastRenderedPageBreak/>
         <w:drawing>
           <wp:inline distT="0" distB="0" distL="114300" distR="114300" wp14:anchorId="211973B0" wp14:editId="6877F443">
             <wp:extent cx="5273675" cy="523875"/>
@@ -18296,7 +19361,7 @@
                     </pic:cNvPicPr>
                   </pic:nvPicPr>
                   <pic:blipFill>
-                    <a:blip r:embed="rId40"/>
+                    <a:blip r:embed="rId50"/>
                     <a:stretch>
                       <a:fillRect/>
                     </a:stretch>
@@ -18409,6 +19474,7 @@
         <w:rPr>
           <w:noProof/>
         </w:rPr>
+        <w:lastRenderedPageBreak/>
         <w:drawing>
           <wp:inline distT="0" distB="0" distL="114300" distR="114300" wp14:anchorId="0D779716" wp14:editId="3FEBE735">
             <wp:extent cx="4828540" cy="1219200"/>
@@ -18427,7 +19493,7 @@
                     </pic:cNvPicPr>
                   </pic:nvPicPr>
                   <pic:blipFill>
-                    <a:blip r:embed="rId41"/>
+                    <a:blip r:embed="rId51"/>
                     <a:stretch>
                       <a:fillRect/>
                     </a:stretch>
@@ -18482,7 +19548,7 @@
                     </pic:cNvPicPr>
                   </pic:nvPicPr>
                   <pic:blipFill>
-                    <a:blip r:embed="rId42"/>
+                    <a:blip r:embed="rId52"/>
                     <a:stretch>
                       <a:fillRect/>
                     </a:stretch>
@@ -18580,7 +19646,7 @@
                     </pic:cNvPicPr>
                   </pic:nvPicPr>
                   <pic:blipFill>
-                    <a:blip r:embed="rId43"/>
+                    <a:blip r:embed="rId53"/>
                     <a:stretch>
                       <a:fillRect/>
                     </a:stretch>
@@ -18704,47 +19770,39 @@
           <w:sz w:val="24"/>
           <w:szCs w:val="24"/>
         </w:rPr>
-        <w:t xml:space="preserve"> we experienced issues with Git. Code was failing to compile due to configuration issues within the IDE we were using, IntelliJ. The root of these issues was the </w:t>
-      </w:r>
-      <w:r>
-        <w:rPr>
-          <w:rFonts w:ascii="Times New Roman" w:hAnsi="Times New Roman" w:cs="Times New Roman"/>
+        <w:t xml:space="preserve"> we experienced issues with Git. Code was failing to compile due to configuration issues within the IDE we were using, IntelliJ. The root of these issues was the misconfiguration of </w:t>
+      </w:r>
+      <w:proofErr w:type="spellStart"/>
+      <w:r>
+        <w:rPr>
+          <w:rFonts w:ascii="Times New Roman" w:hAnsi="Times New Roman" w:cs="Times New Roman"/>
+          <w:sz w:val="24"/>
+          <w:szCs w:val="24"/>
+        </w:rPr>
+        <w:t>gitignore</w:t>
+      </w:r>
+      <w:proofErr w:type="spellEnd"/>
+      <w:r>
+        <w:rPr>
+          <w:rFonts w:ascii="Times New Roman" w:hAnsi="Times New Roman" w:cs="Times New Roman"/>
+          <w:sz w:val="24"/>
+          <w:szCs w:val="24"/>
+        </w:rPr>
+        <w:t>, which contains a list of files and/or file types to be ignore by Git. These include configuration files specific to each machine. Displayed below is an early repository with workspace.xml included in Git.</w:t>
+      </w:r>
+    </w:p>
+    <w:p>
+      <w:pPr>
+        <w:keepNext/>
+      </w:pPr>
+      <w:r>
+        <w:rPr>
+          <w:rFonts w:ascii="Times New Roman" w:hAnsi="Times New Roman" w:cs="Times New Roman"/>
+          <w:noProof/>
           <w:sz w:val="24"/>
           <w:szCs w:val="24"/>
         </w:rPr>
         <w:lastRenderedPageBreak/>
-        <w:t xml:space="preserve">misconfiguration of </w:t>
-      </w:r>
-      <w:proofErr w:type="spellStart"/>
-      <w:r>
-        <w:rPr>
-          <w:rFonts w:ascii="Times New Roman" w:hAnsi="Times New Roman" w:cs="Times New Roman"/>
-          <w:sz w:val="24"/>
-          <w:szCs w:val="24"/>
-        </w:rPr>
-        <w:t>gitignore</w:t>
-      </w:r>
-      <w:proofErr w:type="spellEnd"/>
-      <w:r>
-        <w:rPr>
-          <w:rFonts w:ascii="Times New Roman" w:hAnsi="Times New Roman" w:cs="Times New Roman"/>
-          <w:sz w:val="24"/>
-          <w:szCs w:val="24"/>
-        </w:rPr>
-        <w:t>, which contains a list of files and/or file types to be ignore by Git. These include configuration files specific to each machine. Displayed below is an early repository with workspace.xml included in Git.</w:t>
-      </w:r>
-    </w:p>
-    <w:p>
-      <w:pPr>
-        <w:keepNext/>
-      </w:pPr>
-      <w:r>
-        <w:rPr>
-          <w:rFonts w:ascii="Times New Roman" w:hAnsi="Times New Roman" w:cs="Times New Roman"/>
-          <w:noProof/>
-          <w:sz w:val="24"/>
-          <w:szCs w:val="24"/>
-        </w:rPr>
         <w:drawing>
           <wp:inline distT="0" distB="0" distL="0" distR="0" wp14:anchorId="5EC75755" wp14:editId="5389C925">
             <wp:extent cx="5486062" cy="1761423"/>
@@ -18761,7 +19819,7 @@
                     <pic:cNvPicPr/>
                   </pic:nvPicPr>
                   <pic:blipFill>
-                    <a:blip r:embed="rId44"/>
+                    <a:blip r:embed="rId54"/>
                     <a:stretch>
                       <a:fillRect/>
                     </a:stretch>
@@ -18794,14 +19852,27 @@
       <w:r>
         <w:t xml:space="preserve">Figure </w:t>
       </w:r>
-      <w:fldSimple w:instr=" SEQ Figure \* ARABIC ">
-        <w:r>
-          <w:rPr>
-            <w:noProof/>
-          </w:rPr>
-          <w:t>8</w:t>
-        </w:r>
-      </w:fldSimple>
+      <w:r>
+        <w:fldChar w:fldCharType="begin"/>
+      </w:r>
+      <w:r>
+        <w:instrText xml:space="preserve"> SEQ Figure \* ARABIC </w:instrText>
+      </w:r>
+      <w:r>
+        <w:fldChar w:fldCharType="separate"/>
+      </w:r>
+      <w:r>
+        <w:rPr>
+          <w:noProof/>
+        </w:rPr>
+        <w:t>8</w:t>
+      </w:r>
+      <w:r>
+        <w:rPr>
+          <w:noProof/>
+        </w:rPr>
+        <w:fldChar w:fldCharType="end"/>
+      </w:r>
       <w:r>
         <w:t xml:space="preserve"> Adapted from GitHub.com</w:t>
       </w:r>
@@ -19038,7 +20109,7 @@
         </w:rPr>
         <w:t xml:space="preserve">Figures 1, 7 – Adapted from </w:t>
       </w:r>
-      <w:hyperlink r:id="rId45" w:history="1">
+      <w:hyperlink r:id="rId55" w:history="1">
         <w:r>
           <w:rPr>
             <w:rStyle w:val="Hyperlink"/>
@@ -19083,7 +20154,7 @@
         </w:rPr>
         <w:t xml:space="preserve">Adapted from </w:t>
       </w:r>
-      <w:hyperlink r:id="rId46" w:history="1">
+      <w:hyperlink r:id="rId56" w:history="1">
         <w:r>
           <w:rPr>
             <w:rStyle w:val="Hyperlink"/>
@@ -19215,7 +20286,7 @@
         </w:rPr>
         <w:t xml:space="preserve">– </w:t>
       </w:r>
-      <w:hyperlink r:id="rId47" w:history="1">
+      <w:hyperlink r:id="rId57" w:history="1">
         <w:r>
           <w:rPr>
             <w:rStyle w:val="Hyperlink"/>
@@ -19244,10 +20315,9 @@
           <w:sz w:val="24"/>
           <w:szCs w:val="24"/>
         </w:rPr>
-        <w:lastRenderedPageBreak/>
         <w:t xml:space="preserve">IntelliJ IDEA – </w:t>
       </w:r>
-      <w:hyperlink r:id="rId48" w:history="1">
+      <w:hyperlink r:id="rId58" w:history="1">
         <w:r>
           <w:rPr>
             <w:rStyle w:val="Hyperlink"/>
@@ -19283,7 +20353,7 @@
         </w:rPr>
         <w:t xml:space="preserve"> – </w:t>
       </w:r>
-      <w:hyperlink r:id="rId49" w:history="1">
+      <w:hyperlink r:id="rId59" w:history="1">
         <w:r>
           <w:rPr>
             <w:rStyle w:val="Hyperlink"/>
@@ -19327,7 +20397,7 @@
         </w:rPr>
         <w:t xml:space="preserve"> </w:t>
       </w:r>
-      <w:hyperlink r:id="rId50" w:history="1">
+      <w:hyperlink r:id="rId60" w:history="1">
         <w:r>
           <w:rPr>
             <w:rStyle w:val="Hyperlink"/>
@@ -19361,9 +20431,10 @@
           <w:sz w:val="24"/>
           <w:szCs w:val="24"/>
         </w:rPr>
+        <w:lastRenderedPageBreak/>
         <w:t xml:space="preserve">Gluon Scene Builder – </w:t>
       </w:r>
-      <w:hyperlink r:id="rId51" w:history="1">
+      <w:hyperlink r:id="rId61" w:history="1">
         <w:r>
           <w:rPr>
             <w:rStyle w:val="Hyperlink"/>
@@ -19401,7 +20472,7 @@
         </w:rPr>
         <w:t xml:space="preserve"> – </w:t>
       </w:r>
-      <w:hyperlink r:id="rId52" w:history="1">
+      <w:hyperlink r:id="rId62" w:history="1">
         <w:r>
           <w:rPr>
             <w:rStyle w:val="Hyperlink"/>
@@ -19429,7 +20500,7 @@
         </w:rPr>
         <w:t xml:space="preserve">JDOM – </w:t>
       </w:r>
-      <w:hyperlink r:id="rId53" w:history="1">
+      <w:hyperlink r:id="rId63" w:history="1">
         <w:r>
           <w:rPr>
             <w:rStyle w:val="Hyperlink"/>
@@ -19475,7 +20546,7 @@
         </w:rPr>
         <w:t xml:space="preserve">-simple – </w:t>
       </w:r>
-      <w:hyperlink r:id="rId54" w:history="1">
+      <w:hyperlink r:id="rId64" w:history="1">
         <w:r>
           <w:rPr>
             <w:rStyle w:val="Hyperlink"/>
@@ -19513,7 +20584,7 @@
         </w:rPr>
         <w:t xml:space="preserve"> – </w:t>
       </w:r>
-      <w:hyperlink r:id="rId55" w:history="1">
+      <w:hyperlink r:id="rId65" w:history="1">
         <w:r>
           <w:rPr>
             <w:rStyle w:val="Hyperlink"/>
@@ -19541,7 +20612,7 @@
         </w:rPr>
         <w:t xml:space="preserve">JUnit – </w:t>
       </w:r>
-      <w:hyperlink r:id="rId56" w:history="1">
+      <w:hyperlink r:id="rId66" w:history="1">
         <w:r>
           <w:rPr>
             <w:rStyle w:val="Hyperlink"/>
@@ -19637,7 +20708,7 @@
                     <pic:cNvPicPr/>
                   </pic:nvPicPr>
                   <pic:blipFill rotWithShape="1">
-                    <a:blip r:embed="rId57"/>
+                    <a:blip r:embed="rId67"/>
                     <a:srcRect l="30255" t="43157" r="11109"/>
                     <a:stretch/>
                   </pic:blipFill>
@@ -19678,20 +20749,33 @@
       <w:r>
         <w:t xml:space="preserve">Figure </w:t>
       </w:r>
-      <w:fldSimple w:instr=" SEQ Figure \* ARABIC ">
-        <w:r>
-          <w:rPr>
-            <w:noProof/>
-          </w:rPr>
-          <w:t>9</w:t>
-        </w:r>
-      </w:fldSimple>
+      <w:r>
+        <w:fldChar w:fldCharType="begin"/>
+      </w:r>
+      <w:r>
+        <w:instrText xml:space="preserve"> SEQ Figure \* ARABIC </w:instrText>
+      </w:r>
+      <w:r>
+        <w:fldChar w:fldCharType="separate"/>
+      </w:r>
+      <w:r>
+        <w:rPr>
+          <w:noProof/>
+        </w:rPr>
+        <w:t>9</w:t>
+      </w:r>
+      <w:r>
+        <w:rPr>
+          <w:noProof/>
+        </w:rPr>
+        <w:fldChar w:fldCharType="end"/>
+      </w:r>
       <w:r>
         <w:t xml:space="preserve"> Adapted from GitHub.com</w:t>
       </w:r>
     </w:p>
     <w:sectPr>
-      <w:footerReference w:type="default" r:id="rId58"/>
+      <w:footerReference w:type="default" r:id="rId68"/>
       <w:type w:val="continuous"/>
       <w:pgSz w:w="11906" w:h="16838"/>
       <w:pgMar w:top="1440" w:right="1440" w:bottom="1440" w:left="851" w:header="708" w:footer="708" w:gutter="0"/>
@@ -19770,7 +20854,7 @@
             <w:bCs/>
             <w:noProof/>
           </w:rPr>
-          <w:t>22</w:t>
+          <w:t>11</w:t>
         </w:r>
         <w:r>
           <w:rPr>
@@ -24488,7 +25572,7 @@
 </file>
 
 <file path=customXml/itemProps1.xml><?xml version="1.0" encoding="utf-8"?>
-<ds:datastoreItem xmlns:ds="http://schemas.openxmlformats.org/officeDocument/2006/customXml" ds:itemID="{94623E05-D25A-4356-924D-D9C2A9DA74BE}">
+<ds:datastoreItem xmlns:ds="http://schemas.openxmlformats.org/officeDocument/2006/customXml" ds:itemID="{E7AAEF20-CCC0-40C1-A602-4684E3BC08C8}">
   <ds:schemaRefs>
     <ds:schemaRef ds:uri="http://schemas.openxmlformats.org/officeDocument/2006/bibliography"/>
   </ds:schemaRefs>

</xml_diff>